<commit_message>
feat: docx templater 80%
</commit_message>
<xml_diff>
--- a/templates/A.01.13_Surat_Keterangan_Status_(FINAL).docx
+++ b/templates/A.01.13_Surat_Keterangan_Status_(FINAL).docx
@@ -1,16 +1,16 @@
 
 <file path=word/document.xml><?xml version="1.0" encoding="utf-8"?>
-<w:document xmlns:mc="http://schemas.openxmlformats.org/markup-compatibility/2006" xmlns:o="urn:schemas-microsoft-com:office:office" xmlns:r="http://schemas.openxmlformats.org/officeDocument/2006/relationships" xmlns:m="http://schemas.openxmlformats.org/officeDocument/2006/math" xmlns:v="urn:schemas-microsoft-com:vml" xmlns:wp="http://schemas.openxmlformats.org/drawingml/2006/wordprocessingDrawing" xmlns:w10="urn:schemas-microsoft-com:office:word" xmlns:w="http://schemas.openxmlformats.org/wordprocessingml/2006/main" xmlns:wne="http://schemas.microsoft.com/office/word/2006/wordml" xmlns:sl="http://schemas.openxmlformats.org/schemaLibrary/2006/main" xmlns:a="http://schemas.openxmlformats.org/drawingml/2006/main" xmlns:pic="http://schemas.openxmlformats.org/drawingml/2006/picture" xmlns:c="http://schemas.openxmlformats.org/drawingml/2006/chart" xmlns:lc="http://schemas.openxmlformats.org/drawingml/2006/lockedCanvas" xmlns:dgm="http://schemas.openxmlformats.org/drawingml/2006/diagram" xmlns:wps="http://schemas.microsoft.com/office/word/2010/wordprocessingShape" xmlns:wpg="http://schemas.microsoft.com/office/word/2010/wordprocessingGroup" xmlns:w14="http://schemas.microsoft.com/office/word/2010/wordml" xmlns:w15="http://schemas.microsoft.com/office/word/2012/wordml" xmlns:w16="http://schemas.microsoft.com/office/word/2018/wordml" xmlns:w16cex="http://schemas.microsoft.com/office/word/2018/wordml/cex" xmlns:w16cid="http://schemas.microsoft.com/office/word/2016/wordml/cid" xmlns="http://schemas.microsoft.com/office/tasks/2019/documenttasks" xmlns:cr="http://schemas.microsoft.com/office/comments/2020/reactions">
+<w:document xmlns:wpc="http://schemas.microsoft.com/office/word/2010/wordprocessingCanvas" xmlns:mc="http://schemas.openxmlformats.org/markup-compatibility/2006" xmlns:o="urn:schemas-microsoft-com:office:office" xmlns:r="http://schemas.openxmlformats.org/officeDocument/2006/relationships" xmlns:m="http://schemas.openxmlformats.org/officeDocument/2006/math" xmlns:v="urn:schemas-microsoft-com:vml" xmlns:wp14="http://schemas.microsoft.com/office/word/2010/wordprocessingDrawing" xmlns:wp="http://schemas.openxmlformats.org/drawingml/2006/wordprocessingDrawing" xmlns:w="http://schemas.openxmlformats.org/wordprocessingml/2006/main" xmlns:w14="http://schemas.microsoft.com/office/word/2010/wordml" xmlns:w10="urn:schemas-microsoft-com:office:word" xmlns:w15="http://schemas.microsoft.com/office/word/2012/wordml" xmlns:wpg="http://schemas.microsoft.com/office/word/2010/wordprocessingGroup" xmlns:wpi="http://schemas.microsoft.com/office/word/2010/wordprocessingInk" xmlns:wne="http://schemas.microsoft.com/office/word/2006/wordml" xmlns:wps="http://schemas.microsoft.com/office/word/2010/wordprocessingShape" xmlns:wpsCustomData="http://www.wps.cn/officeDocument/2013/wpsCustomData" mc:Ignorable="w14 w15 wp14">
   <w:body>
     <w:p>
       <w:pPr>
         <w:tabs>
-          <w:tab w:val="left" w:leader="none" w:pos="6800"/>
+          <w:tab w:val="left" w:pos="6800"/>
         </w:tabs>
         <w:spacing w:line="240" w:lineRule="auto"/>
         <w:jc w:val="center"/>
         <w:rPr>
-          <w:b w:val="1"/>
+          <w:b/>
           <w:sz w:val="28"/>
           <w:szCs w:val="28"/>
           <w:u w:val="single"/>
@@ -18,7 +18,7 @@
       </w:pPr>
       <w:r>
         <w:rPr>
-          <w:b w:val="1"/>
+          <w:b/>
           <w:sz w:val="28"/>
           <w:szCs w:val="28"/>
           <w:u w:val="single"/>
@@ -32,20 +32,30 @@
         <w:spacing w:line="240" w:lineRule="auto"/>
         <w:jc w:val="center"/>
         <w:rPr>
-          <w:b w:val="1"/>
+          <w:b/>
           <w:sz w:val="24"/>
           <w:szCs w:val="24"/>
         </w:rPr>
       </w:pPr>
       <w:r>
         <w:rPr>
-          <w:b w:val="1"/>
+          <w:b/>
           <w:sz w:val="24"/>
           <w:szCs w:val="24"/>
           <w:rtl w:val="0"/>
         </w:rPr>
-        <w:t xml:space="preserve">Nomor : 474.3/{Nomor_Surat}/35.07.07.2014/{Tahun_Surat}</w:t>
+        <w:t>Nomor : 474.3/{Nomor_Surat}/35.07.07.2014/{Tahun_Surat}</w:t>
       </w:r>
+    </w:p>
+    <w:p>
+      <w:pPr>
+        <w:spacing w:line="240" w:lineRule="auto"/>
+        <w:jc w:val="both"/>
+        <w:rPr>
+          <w:sz w:val="24"/>
+          <w:szCs w:val="24"/>
+        </w:rPr>
+      </w:pPr>
     </w:p>
     <w:p>
       <w:pPr>
@@ -58,8 +68,11 @@
       </w:pPr>
       <w:r>
         <w:rPr>
+          <w:sz w:val="24"/>
+          <w:szCs w:val="24"/>
           <w:rtl w:val="0"/>
         </w:rPr>
+        <w:t>Yang bertanda tangan di bawah ini, Kepala Desa Wringinanom, Kecamatan Poncokusumo, Kabupaten Malang.</w:t>
       </w:r>
     </w:p>
     <w:p>
@@ -77,7 +90,7 @@
           <w:szCs w:val="24"/>
           <w:rtl w:val="0"/>
         </w:rPr>
-        <w:t xml:space="preserve">Yang bertanda tangan di bawah ini, Kepala Desa Wringinanom, Kecamatan Poncokusumo, Kabupaten Malang.</w:t>
+        <w:t>Menerangkan dengan sebenarnya bahwa :</w:t>
       </w:r>
     </w:p>
     <w:p>
@@ -89,69 +102,57 @@
           <w:szCs w:val="24"/>
         </w:rPr>
       </w:pPr>
-      <w:r>
-        <w:rPr>
-          <w:sz w:val="24"/>
-          <w:szCs w:val="24"/>
-          <w:rtl w:val="0"/>
-        </w:rPr>
-        <w:t xml:space="preserve">Menerangkan dengan sebenarnya bahwa :</w:t>
-      </w:r>
-    </w:p>
-    <w:p>
-      <w:pPr>
-        <w:spacing w:line="240" w:lineRule="auto"/>
-        <w:jc w:val="both"/>
-        <w:rPr>
-          <w:sz w:val="24"/>
-          <w:szCs w:val="24"/>
-        </w:rPr>
-      </w:pPr>
-      <w:r>
-        <w:rPr>
-          <w:rtl w:val="0"/>
-        </w:rPr>
-      </w:r>
     </w:p>
     <w:tbl>
       <w:tblPr>
-        <w:tblStyle w:val="Table1"/>
-        <w:tblW w:w="9000.0" w:type="dxa"/>
-        <w:jc w:val="left"/>
+        <w:tblStyle w:val="13"/>
+        <w:tblW w:w="9000" w:type="dxa"/>
+        <w:tblInd w:w="0" w:type="dxa"/>
         <w:tblBorders>
-          <w:top w:color="ffffff" w:space="0" w:sz="8" w:val="single"/>
-          <w:left w:color="ffffff" w:space="0" w:sz="8" w:val="single"/>
-          <w:bottom w:color="ffffff" w:space="0" w:sz="8" w:val="single"/>
-          <w:right w:color="ffffff" w:space="0" w:sz="8" w:val="single"/>
-          <w:insideH w:color="ffffff" w:space="0" w:sz="8" w:val="single"/>
-          <w:insideV w:color="ffffff" w:space="0" w:sz="8" w:val="single"/>
+          <w:top w:val="single" w:color="FFFFFF" w:sz="8" w:space="0"/>
+          <w:left w:val="single" w:color="FFFFFF" w:sz="8" w:space="0"/>
+          <w:bottom w:val="single" w:color="FFFFFF" w:sz="8" w:space="0"/>
+          <w:right w:val="single" w:color="FFFFFF" w:sz="8" w:space="0"/>
+          <w:insideH w:val="single" w:color="FFFFFF" w:sz="8" w:space="0"/>
+          <w:insideV w:val="single" w:color="FFFFFF" w:sz="8" w:space="0"/>
         </w:tblBorders>
         <w:tblLayout w:type="fixed"/>
-        <w:tblLook w:val="0600"/>
+        <w:tblCellMar>
+          <w:top w:w="100" w:type="dxa"/>
+          <w:left w:w="100" w:type="dxa"/>
+          <w:bottom w:w="100" w:type="dxa"/>
+          <w:right w:w="100" w:type="dxa"/>
+        </w:tblCellMar>
       </w:tblPr>
       <w:tblGrid>
         <w:gridCol w:w="2415"/>
         <w:gridCol w:w="6585"/>
-        <w:tblGridChange w:id="0">
-          <w:tblGrid>
-            <w:gridCol w:w="2415"/>
-            <w:gridCol w:w="6585"/>
-          </w:tblGrid>
-        </w:tblGridChange>
       </w:tblGrid>
       <w:tr>
-        <w:trPr>
-          <w:cantSplit w:val="0"/>
-          <w:tblHeader w:val="0"/>
-        </w:trPr>
+        <w:tblPrEx>
+          <w:tblBorders>
+            <w:top w:val="single" w:color="FFFFFF" w:sz="8" w:space="0"/>
+            <w:left w:val="single" w:color="FFFFFF" w:sz="8" w:space="0"/>
+            <w:bottom w:val="single" w:color="FFFFFF" w:sz="8" w:space="0"/>
+            <w:right w:val="single" w:color="FFFFFF" w:sz="8" w:space="0"/>
+            <w:insideH w:val="single" w:color="FFFFFF" w:sz="8" w:space="0"/>
+            <w:insideV w:val="single" w:color="FFFFFF" w:sz="8" w:space="0"/>
+          </w:tblBorders>
+          <w:tblCellMar>
+            <w:top w:w="100" w:type="dxa"/>
+            <w:left w:w="100" w:type="dxa"/>
+            <w:bottom w:w="100" w:type="dxa"/>
+            <w:right w:w="100" w:type="dxa"/>
+          </w:tblCellMar>
+        </w:tblPrEx>
         <w:tc>
           <w:tcPr>
-            <w:shd w:fill="auto" w:val="clear"/>
+            <w:shd w:val="clear" w:color="auto" w:fill="auto"/>
             <w:tcMar>
-              <w:top w:w="0.0" w:type="dxa"/>
-              <w:left w:w="0.0" w:type="dxa"/>
-              <w:bottom w:w="0.0" w:type="dxa"/>
-              <w:right w:w="0.0" w:type="dxa"/>
+              <w:top w:w="0" w:type="dxa"/>
+              <w:left w:w="0" w:type="dxa"/>
+              <w:bottom w:w="0" w:type="dxa"/>
+              <w:right w:w="0" w:type="dxa"/>
             </w:tcMar>
           </w:tcPr>
           <w:p>
@@ -169,20 +170,34 @@
                 <w:szCs w:val="24"/>
                 <w:rtl w:val="0"/>
               </w:rPr>
-              <w:t xml:space="preserve">Nama</w:t>
+              <w:t>Nama</w:t>
+            </w:r>
+            <w:r>
+              <w:rPr>
+                <w:sz w:val="24"/>
+                <w:szCs w:val="24"/>
+                <w:rtl w:val="0"/>
+              </w:rPr>
               <w:tab/>
-              <w:t xml:space="preserve">Lengkap</w:t>
+            </w:r>
+            <w:r>
+              <w:rPr>
+                <w:sz w:val="24"/>
+                <w:szCs w:val="24"/>
+                <w:rtl w:val="0"/>
+              </w:rPr>
+              <w:t>Lengkap</w:t>
             </w:r>
           </w:p>
         </w:tc>
         <w:tc>
           <w:tcPr>
-            <w:shd w:fill="auto" w:val="clear"/>
+            <w:shd w:val="clear" w:color="auto" w:fill="auto"/>
             <w:tcMar>
-              <w:top w:w="0.0" w:type="dxa"/>
-              <w:left w:w="0.0" w:type="dxa"/>
-              <w:bottom w:w="0.0" w:type="dxa"/>
-              <w:right w:w="0.0" w:type="dxa"/>
+              <w:top w:w="0" w:type="dxa"/>
+              <w:left w:w="0" w:type="dxa"/>
+              <w:bottom w:w="0" w:type="dxa"/>
+              <w:right w:w="0" w:type="dxa"/>
             </w:tcMar>
           </w:tcPr>
           <w:p>
@@ -200,24 +215,36 @@
                 <w:szCs w:val="24"/>
                 <w:rtl w:val="0"/>
               </w:rPr>
-              <w:t xml:space="preserve">: {Nama}</w:t>
+              <w:t>: {Nama}</w:t>
             </w:r>
           </w:p>
         </w:tc>
       </w:tr>
       <w:tr>
-        <w:trPr>
-          <w:cantSplit w:val="0"/>
-          <w:tblHeader w:val="0"/>
-        </w:trPr>
+        <w:tblPrEx>
+          <w:tblBorders>
+            <w:top w:val="single" w:color="FFFFFF" w:sz="8" w:space="0"/>
+            <w:left w:val="single" w:color="FFFFFF" w:sz="8" w:space="0"/>
+            <w:bottom w:val="single" w:color="FFFFFF" w:sz="8" w:space="0"/>
+            <w:right w:val="single" w:color="FFFFFF" w:sz="8" w:space="0"/>
+            <w:insideH w:val="single" w:color="FFFFFF" w:sz="8" w:space="0"/>
+            <w:insideV w:val="single" w:color="FFFFFF" w:sz="8" w:space="0"/>
+          </w:tblBorders>
+          <w:tblCellMar>
+            <w:top w:w="100" w:type="dxa"/>
+            <w:left w:w="100" w:type="dxa"/>
+            <w:bottom w:w="100" w:type="dxa"/>
+            <w:right w:w="100" w:type="dxa"/>
+          </w:tblCellMar>
+        </w:tblPrEx>
         <w:tc>
           <w:tcPr>
-            <w:shd w:fill="auto" w:val="clear"/>
+            <w:shd w:val="clear" w:color="auto" w:fill="auto"/>
             <w:tcMar>
-              <w:top w:w="0.0" w:type="dxa"/>
-              <w:left w:w="0.0" w:type="dxa"/>
-              <w:bottom w:w="0.0" w:type="dxa"/>
-              <w:right w:w="0.0" w:type="dxa"/>
+              <w:top w:w="0" w:type="dxa"/>
+              <w:left w:w="0" w:type="dxa"/>
+              <w:bottom w:w="0" w:type="dxa"/>
+              <w:right w:w="0" w:type="dxa"/>
             </w:tcMar>
           </w:tcPr>
           <w:p>
@@ -235,18 +262,18 @@
                 <w:szCs w:val="24"/>
                 <w:rtl w:val="0"/>
               </w:rPr>
-              <w:t xml:space="preserve">Bin/Binti</w:t>
+              <w:t>Bin/Binti</w:t>
             </w:r>
           </w:p>
         </w:tc>
         <w:tc>
           <w:tcPr>
-            <w:shd w:fill="auto" w:val="clear"/>
+            <w:shd w:val="clear" w:color="auto" w:fill="auto"/>
             <w:tcMar>
-              <w:top w:w="0.0" w:type="dxa"/>
-              <w:left w:w="0.0" w:type="dxa"/>
-              <w:bottom w:w="0.0" w:type="dxa"/>
-              <w:right w:w="0.0" w:type="dxa"/>
+              <w:top w:w="0" w:type="dxa"/>
+              <w:left w:w="0" w:type="dxa"/>
+              <w:bottom w:w="0" w:type="dxa"/>
+              <w:right w:w="0" w:type="dxa"/>
             </w:tcMar>
           </w:tcPr>
           <w:p>
@@ -264,24 +291,36 @@
                 <w:szCs w:val="24"/>
                 <w:rtl w:val="0"/>
               </w:rPr>
-              <w:t xml:space="preserve">: {Nama_Orangtua}</w:t>
+              <w:t>: {Nama_Orangtua}</w:t>
             </w:r>
           </w:p>
         </w:tc>
       </w:tr>
       <w:tr>
-        <w:trPr>
-          <w:cantSplit w:val="0"/>
-          <w:tblHeader w:val="0"/>
-        </w:trPr>
+        <w:tblPrEx>
+          <w:tblBorders>
+            <w:top w:val="single" w:color="FFFFFF" w:sz="8" w:space="0"/>
+            <w:left w:val="single" w:color="FFFFFF" w:sz="8" w:space="0"/>
+            <w:bottom w:val="single" w:color="FFFFFF" w:sz="8" w:space="0"/>
+            <w:right w:val="single" w:color="FFFFFF" w:sz="8" w:space="0"/>
+            <w:insideH w:val="single" w:color="FFFFFF" w:sz="8" w:space="0"/>
+            <w:insideV w:val="single" w:color="FFFFFF" w:sz="8" w:space="0"/>
+          </w:tblBorders>
+          <w:tblCellMar>
+            <w:top w:w="100" w:type="dxa"/>
+            <w:left w:w="100" w:type="dxa"/>
+            <w:bottom w:w="100" w:type="dxa"/>
+            <w:right w:w="100" w:type="dxa"/>
+          </w:tblCellMar>
+        </w:tblPrEx>
         <w:tc>
           <w:tcPr>
-            <w:shd w:fill="auto" w:val="clear"/>
+            <w:shd w:val="clear" w:color="auto" w:fill="auto"/>
             <w:tcMar>
-              <w:top w:w="0.0" w:type="dxa"/>
-              <w:left w:w="0.0" w:type="dxa"/>
-              <w:bottom w:w="0.0" w:type="dxa"/>
-              <w:right w:w="0.0" w:type="dxa"/>
+              <w:top w:w="0" w:type="dxa"/>
+              <w:left w:w="0" w:type="dxa"/>
+              <w:bottom w:w="0" w:type="dxa"/>
+              <w:right w:w="0" w:type="dxa"/>
             </w:tcMar>
           </w:tcPr>
           <w:p>
@@ -299,18 +338,18 @@
                 <w:szCs w:val="24"/>
                 <w:rtl w:val="0"/>
               </w:rPr>
-              <w:t xml:space="preserve">NIK</w:t>
+              <w:t>NIK</w:t>
             </w:r>
           </w:p>
         </w:tc>
         <w:tc>
           <w:tcPr>
-            <w:shd w:fill="auto" w:val="clear"/>
+            <w:shd w:val="clear" w:color="auto" w:fill="auto"/>
             <w:tcMar>
-              <w:top w:w="0.0" w:type="dxa"/>
-              <w:left w:w="0.0" w:type="dxa"/>
-              <w:bottom w:w="0.0" w:type="dxa"/>
-              <w:right w:w="0.0" w:type="dxa"/>
+              <w:top w:w="0" w:type="dxa"/>
+              <w:left w:w="0" w:type="dxa"/>
+              <w:bottom w:w="0" w:type="dxa"/>
+              <w:right w:w="0" w:type="dxa"/>
             </w:tcMar>
           </w:tcPr>
           <w:p>
@@ -328,24 +367,36 @@
                 <w:szCs w:val="24"/>
                 <w:rtl w:val="0"/>
               </w:rPr>
-              <w:t xml:space="preserve">: {NIK}</w:t>
+              <w:t>: {NIK}</w:t>
             </w:r>
           </w:p>
         </w:tc>
       </w:tr>
       <w:tr>
-        <w:trPr>
-          <w:cantSplit w:val="0"/>
-          <w:tblHeader w:val="0"/>
-        </w:trPr>
+        <w:tblPrEx>
+          <w:tblBorders>
+            <w:top w:val="single" w:color="FFFFFF" w:sz="8" w:space="0"/>
+            <w:left w:val="single" w:color="FFFFFF" w:sz="8" w:space="0"/>
+            <w:bottom w:val="single" w:color="FFFFFF" w:sz="8" w:space="0"/>
+            <w:right w:val="single" w:color="FFFFFF" w:sz="8" w:space="0"/>
+            <w:insideH w:val="single" w:color="FFFFFF" w:sz="8" w:space="0"/>
+            <w:insideV w:val="single" w:color="FFFFFF" w:sz="8" w:space="0"/>
+          </w:tblBorders>
+          <w:tblCellMar>
+            <w:top w:w="100" w:type="dxa"/>
+            <w:left w:w="100" w:type="dxa"/>
+            <w:bottom w:w="100" w:type="dxa"/>
+            <w:right w:w="100" w:type="dxa"/>
+          </w:tblCellMar>
+        </w:tblPrEx>
         <w:tc>
           <w:tcPr>
-            <w:shd w:fill="auto" w:val="clear"/>
+            <w:shd w:val="clear" w:color="auto" w:fill="auto"/>
             <w:tcMar>
-              <w:top w:w="0.0" w:type="dxa"/>
-              <w:left w:w="0.0" w:type="dxa"/>
-              <w:bottom w:w="0.0" w:type="dxa"/>
-              <w:right w:w="0.0" w:type="dxa"/>
+              <w:top w:w="0" w:type="dxa"/>
+              <w:left w:w="0" w:type="dxa"/>
+              <w:bottom w:w="0" w:type="dxa"/>
+              <w:right w:w="0" w:type="dxa"/>
             </w:tcMar>
           </w:tcPr>
           <w:p>
@@ -363,18 +414,18 @@
                 <w:szCs w:val="24"/>
                 <w:rtl w:val="0"/>
               </w:rPr>
-              <w:t xml:space="preserve">Tempat/Tgl Lahir</w:t>
+              <w:t>Tempat/Tgl Lahir</w:t>
             </w:r>
           </w:p>
         </w:tc>
         <w:tc>
           <w:tcPr>
-            <w:shd w:fill="auto" w:val="clear"/>
+            <w:shd w:val="clear" w:color="auto" w:fill="auto"/>
             <w:tcMar>
-              <w:top w:w="0.0" w:type="dxa"/>
-              <w:left w:w="0.0" w:type="dxa"/>
-              <w:bottom w:w="0.0" w:type="dxa"/>
-              <w:right w:w="0.0" w:type="dxa"/>
+              <w:top w:w="0" w:type="dxa"/>
+              <w:left w:w="0" w:type="dxa"/>
+              <w:bottom w:w="0" w:type="dxa"/>
+              <w:right w:w="0" w:type="dxa"/>
             </w:tcMar>
           </w:tcPr>
           <w:p>
@@ -392,24 +443,36 @@
                 <w:szCs w:val="24"/>
                 <w:rtl w:val="0"/>
               </w:rPr>
-              <w:t xml:space="preserve">: {Kota}, {Tanggal_Lahir}</w:t>
+              <w:t>: {Kota}, {Tanggal_Lahir}</w:t>
             </w:r>
           </w:p>
         </w:tc>
       </w:tr>
       <w:tr>
-        <w:trPr>
-          <w:cantSplit w:val="0"/>
-          <w:tblHeader w:val="0"/>
-        </w:trPr>
+        <w:tblPrEx>
+          <w:tblBorders>
+            <w:top w:val="single" w:color="FFFFFF" w:sz="8" w:space="0"/>
+            <w:left w:val="single" w:color="FFFFFF" w:sz="8" w:space="0"/>
+            <w:bottom w:val="single" w:color="FFFFFF" w:sz="8" w:space="0"/>
+            <w:right w:val="single" w:color="FFFFFF" w:sz="8" w:space="0"/>
+            <w:insideH w:val="single" w:color="FFFFFF" w:sz="8" w:space="0"/>
+            <w:insideV w:val="single" w:color="FFFFFF" w:sz="8" w:space="0"/>
+          </w:tblBorders>
+          <w:tblCellMar>
+            <w:top w:w="100" w:type="dxa"/>
+            <w:left w:w="100" w:type="dxa"/>
+            <w:bottom w:w="100" w:type="dxa"/>
+            <w:right w:w="100" w:type="dxa"/>
+          </w:tblCellMar>
+        </w:tblPrEx>
         <w:tc>
           <w:tcPr>
-            <w:shd w:fill="auto" w:val="clear"/>
+            <w:shd w:val="clear" w:color="auto" w:fill="auto"/>
             <w:tcMar>
-              <w:top w:w="0.0" w:type="dxa"/>
-              <w:left w:w="0.0" w:type="dxa"/>
-              <w:bottom w:w="0.0" w:type="dxa"/>
-              <w:right w:w="0.0" w:type="dxa"/>
+              <w:top w:w="0" w:type="dxa"/>
+              <w:left w:w="0" w:type="dxa"/>
+              <w:bottom w:w="0" w:type="dxa"/>
+              <w:right w:w="0" w:type="dxa"/>
             </w:tcMar>
           </w:tcPr>
           <w:p>
@@ -427,18 +490,18 @@
                 <w:szCs w:val="24"/>
                 <w:rtl w:val="0"/>
               </w:rPr>
-              <w:t xml:space="preserve">Jenis Kelamin</w:t>
+              <w:t>Jenis Kelamin</w:t>
             </w:r>
           </w:p>
         </w:tc>
         <w:tc>
           <w:tcPr>
-            <w:shd w:fill="auto" w:val="clear"/>
+            <w:shd w:val="clear" w:color="auto" w:fill="auto"/>
             <w:tcMar>
-              <w:top w:w="0.0" w:type="dxa"/>
-              <w:left w:w="0.0" w:type="dxa"/>
-              <w:bottom w:w="0.0" w:type="dxa"/>
-              <w:right w:w="0.0" w:type="dxa"/>
+              <w:top w:w="0" w:type="dxa"/>
+              <w:left w:w="0" w:type="dxa"/>
+              <w:bottom w:w="0" w:type="dxa"/>
+              <w:right w:w="0" w:type="dxa"/>
             </w:tcMar>
           </w:tcPr>
           <w:p>
@@ -456,24 +519,36 @@
                 <w:szCs w:val="24"/>
                 <w:rtl w:val="0"/>
               </w:rPr>
-              <w:t xml:space="preserve">: {Jenis_Kelamin}</w:t>
+              <w:t>: {Jenis_Kelamin}</w:t>
             </w:r>
           </w:p>
         </w:tc>
       </w:tr>
       <w:tr>
-        <w:trPr>
-          <w:cantSplit w:val="0"/>
-          <w:tblHeader w:val="0"/>
-        </w:trPr>
+        <w:tblPrEx>
+          <w:tblBorders>
+            <w:top w:val="single" w:color="FFFFFF" w:sz="8" w:space="0"/>
+            <w:left w:val="single" w:color="FFFFFF" w:sz="8" w:space="0"/>
+            <w:bottom w:val="single" w:color="FFFFFF" w:sz="8" w:space="0"/>
+            <w:right w:val="single" w:color="FFFFFF" w:sz="8" w:space="0"/>
+            <w:insideH w:val="single" w:color="FFFFFF" w:sz="8" w:space="0"/>
+            <w:insideV w:val="single" w:color="FFFFFF" w:sz="8" w:space="0"/>
+          </w:tblBorders>
+          <w:tblCellMar>
+            <w:top w:w="100" w:type="dxa"/>
+            <w:left w:w="100" w:type="dxa"/>
+            <w:bottom w:w="100" w:type="dxa"/>
+            <w:right w:w="100" w:type="dxa"/>
+          </w:tblCellMar>
+        </w:tblPrEx>
         <w:tc>
           <w:tcPr>
-            <w:shd w:fill="auto" w:val="clear"/>
+            <w:shd w:val="clear" w:color="auto" w:fill="auto"/>
             <w:tcMar>
-              <w:top w:w="0.0" w:type="dxa"/>
-              <w:left w:w="0.0" w:type="dxa"/>
-              <w:bottom w:w="0.0" w:type="dxa"/>
-              <w:right w:w="0.0" w:type="dxa"/>
+              <w:top w:w="0" w:type="dxa"/>
+              <w:left w:w="0" w:type="dxa"/>
+              <w:bottom w:w="0" w:type="dxa"/>
+              <w:right w:w="0" w:type="dxa"/>
             </w:tcMar>
           </w:tcPr>
           <w:p>
@@ -491,18 +566,18 @@
                 <w:szCs w:val="24"/>
                 <w:rtl w:val="0"/>
               </w:rPr>
-              <w:t xml:space="preserve">Kewarganegaraan</w:t>
+              <w:t>Kewarganegaraan</w:t>
             </w:r>
           </w:p>
         </w:tc>
         <w:tc>
           <w:tcPr>
-            <w:shd w:fill="auto" w:val="clear"/>
+            <w:shd w:val="clear" w:color="auto" w:fill="auto"/>
             <w:tcMar>
-              <w:top w:w="0.0" w:type="dxa"/>
-              <w:left w:w="0.0" w:type="dxa"/>
-              <w:bottom w:w="0.0" w:type="dxa"/>
-              <w:right w:w="0.0" w:type="dxa"/>
+              <w:top w:w="0" w:type="dxa"/>
+              <w:left w:w="0" w:type="dxa"/>
+              <w:bottom w:w="0" w:type="dxa"/>
+              <w:right w:w="0" w:type="dxa"/>
             </w:tcMar>
           </w:tcPr>
           <w:p>
@@ -520,24 +595,36 @@
                 <w:szCs w:val="24"/>
                 <w:rtl w:val="0"/>
               </w:rPr>
-              <w:t xml:space="preserve">: Indonesia</w:t>
+              <w:t>: Indonesia</w:t>
             </w:r>
           </w:p>
         </w:tc>
       </w:tr>
       <w:tr>
-        <w:trPr>
-          <w:cantSplit w:val="0"/>
-          <w:tblHeader w:val="0"/>
-        </w:trPr>
+        <w:tblPrEx>
+          <w:tblBorders>
+            <w:top w:val="single" w:color="FFFFFF" w:sz="8" w:space="0"/>
+            <w:left w:val="single" w:color="FFFFFF" w:sz="8" w:space="0"/>
+            <w:bottom w:val="single" w:color="FFFFFF" w:sz="8" w:space="0"/>
+            <w:right w:val="single" w:color="FFFFFF" w:sz="8" w:space="0"/>
+            <w:insideH w:val="single" w:color="FFFFFF" w:sz="8" w:space="0"/>
+            <w:insideV w:val="single" w:color="FFFFFF" w:sz="8" w:space="0"/>
+          </w:tblBorders>
+          <w:tblCellMar>
+            <w:top w:w="100" w:type="dxa"/>
+            <w:left w:w="100" w:type="dxa"/>
+            <w:bottom w:w="100" w:type="dxa"/>
+            <w:right w:w="100" w:type="dxa"/>
+          </w:tblCellMar>
+        </w:tblPrEx>
         <w:tc>
           <w:tcPr>
-            <w:shd w:fill="auto" w:val="clear"/>
+            <w:shd w:val="clear" w:color="auto" w:fill="auto"/>
             <w:tcMar>
-              <w:top w:w="0.0" w:type="dxa"/>
-              <w:left w:w="0.0" w:type="dxa"/>
-              <w:bottom w:w="0.0" w:type="dxa"/>
-              <w:right w:w="0.0" w:type="dxa"/>
+              <w:top w:w="0" w:type="dxa"/>
+              <w:left w:w="0" w:type="dxa"/>
+              <w:bottom w:w="0" w:type="dxa"/>
+              <w:right w:w="0" w:type="dxa"/>
             </w:tcMar>
           </w:tcPr>
           <w:p>
@@ -555,18 +642,18 @@
                 <w:szCs w:val="24"/>
                 <w:rtl w:val="0"/>
               </w:rPr>
-              <w:t xml:space="preserve">Status Perkawinan</w:t>
+              <w:t>Status Perkawinan</w:t>
             </w:r>
           </w:p>
         </w:tc>
         <w:tc>
           <w:tcPr>
-            <w:shd w:fill="auto" w:val="clear"/>
+            <w:shd w:val="clear" w:color="auto" w:fill="auto"/>
             <w:tcMar>
-              <w:top w:w="0.0" w:type="dxa"/>
-              <w:left w:w="0.0" w:type="dxa"/>
-              <w:bottom w:w="0.0" w:type="dxa"/>
-              <w:right w:w="0.0" w:type="dxa"/>
+              <w:top w:w="0" w:type="dxa"/>
+              <w:left w:w="0" w:type="dxa"/>
+              <w:bottom w:w="0" w:type="dxa"/>
+              <w:right w:w="0" w:type="dxa"/>
             </w:tcMar>
           </w:tcPr>
           <w:p>
@@ -584,24 +671,36 @@
                 <w:szCs w:val="24"/>
                 <w:rtl w:val="0"/>
               </w:rPr>
-              <w:t xml:space="preserve">: {Status_Perkawinan}</w:t>
+              <w:t>: {Status_Perkawinan}</w:t>
             </w:r>
           </w:p>
         </w:tc>
       </w:tr>
       <w:tr>
-        <w:trPr>
-          <w:cantSplit w:val="0"/>
-          <w:tblHeader w:val="0"/>
-        </w:trPr>
+        <w:tblPrEx>
+          <w:tblBorders>
+            <w:top w:val="single" w:color="FFFFFF" w:sz="8" w:space="0"/>
+            <w:left w:val="single" w:color="FFFFFF" w:sz="8" w:space="0"/>
+            <w:bottom w:val="single" w:color="FFFFFF" w:sz="8" w:space="0"/>
+            <w:right w:val="single" w:color="FFFFFF" w:sz="8" w:space="0"/>
+            <w:insideH w:val="single" w:color="FFFFFF" w:sz="8" w:space="0"/>
+            <w:insideV w:val="single" w:color="FFFFFF" w:sz="8" w:space="0"/>
+          </w:tblBorders>
+          <w:tblCellMar>
+            <w:top w:w="100" w:type="dxa"/>
+            <w:left w:w="100" w:type="dxa"/>
+            <w:bottom w:w="100" w:type="dxa"/>
+            <w:right w:w="100" w:type="dxa"/>
+          </w:tblCellMar>
+        </w:tblPrEx>
         <w:tc>
           <w:tcPr>
-            <w:shd w:fill="auto" w:val="clear"/>
+            <w:shd w:val="clear" w:color="auto" w:fill="auto"/>
             <w:tcMar>
-              <w:top w:w="0.0" w:type="dxa"/>
-              <w:left w:w="0.0" w:type="dxa"/>
-              <w:bottom w:w="0.0" w:type="dxa"/>
-              <w:right w:w="0.0" w:type="dxa"/>
+              <w:top w:w="0" w:type="dxa"/>
+              <w:left w:w="0" w:type="dxa"/>
+              <w:bottom w:w="0" w:type="dxa"/>
+              <w:right w:w="0" w:type="dxa"/>
             </w:tcMar>
           </w:tcPr>
           <w:p>
@@ -619,18 +718,18 @@
                 <w:szCs w:val="24"/>
                 <w:rtl w:val="0"/>
               </w:rPr>
-              <w:t xml:space="preserve">Pekerjaan</w:t>
+              <w:t>Pekerjaan</w:t>
             </w:r>
           </w:p>
         </w:tc>
         <w:tc>
           <w:tcPr>
-            <w:shd w:fill="auto" w:val="clear"/>
+            <w:shd w:val="clear" w:color="auto" w:fill="auto"/>
             <w:tcMar>
-              <w:top w:w="0.0" w:type="dxa"/>
-              <w:left w:w="0.0" w:type="dxa"/>
-              <w:bottom w:w="0.0" w:type="dxa"/>
-              <w:right w:w="0.0" w:type="dxa"/>
+              <w:top w:w="0" w:type="dxa"/>
+              <w:left w:w="0" w:type="dxa"/>
+              <w:bottom w:w="0" w:type="dxa"/>
+              <w:right w:w="0" w:type="dxa"/>
             </w:tcMar>
           </w:tcPr>
           <w:p>
@@ -648,24 +747,36 @@
                 <w:szCs w:val="24"/>
                 <w:rtl w:val="0"/>
               </w:rPr>
-              <w:t xml:space="preserve">: {Pekerjaan}</w:t>
+              <w:t>: {Pekerjaan}</w:t>
             </w:r>
           </w:p>
         </w:tc>
       </w:tr>
       <w:tr>
-        <w:trPr>
-          <w:cantSplit w:val="0"/>
-          <w:tblHeader w:val="0"/>
-        </w:trPr>
+        <w:tblPrEx>
+          <w:tblBorders>
+            <w:top w:val="single" w:color="FFFFFF" w:sz="8" w:space="0"/>
+            <w:left w:val="single" w:color="FFFFFF" w:sz="8" w:space="0"/>
+            <w:bottom w:val="single" w:color="FFFFFF" w:sz="8" w:space="0"/>
+            <w:right w:val="single" w:color="FFFFFF" w:sz="8" w:space="0"/>
+            <w:insideH w:val="single" w:color="FFFFFF" w:sz="8" w:space="0"/>
+            <w:insideV w:val="single" w:color="FFFFFF" w:sz="8" w:space="0"/>
+          </w:tblBorders>
+          <w:tblCellMar>
+            <w:top w:w="100" w:type="dxa"/>
+            <w:left w:w="100" w:type="dxa"/>
+            <w:bottom w:w="100" w:type="dxa"/>
+            <w:right w:w="100" w:type="dxa"/>
+          </w:tblCellMar>
+        </w:tblPrEx>
         <w:tc>
           <w:tcPr>
-            <w:shd w:fill="auto" w:val="clear"/>
+            <w:shd w:val="clear" w:color="auto" w:fill="auto"/>
             <w:tcMar>
-              <w:top w:w="0.0" w:type="dxa"/>
-              <w:left w:w="0.0" w:type="dxa"/>
-              <w:bottom w:w="0.0" w:type="dxa"/>
-              <w:right w:w="0.0" w:type="dxa"/>
+              <w:top w:w="0" w:type="dxa"/>
+              <w:left w:w="0" w:type="dxa"/>
+              <w:bottom w:w="0" w:type="dxa"/>
+              <w:right w:w="0" w:type="dxa"/>
             </w:tcMar>
           </w:tcPr>
           <w:p>
@@ -683,18 +794,18 @@
                 <w:szCs w:val="24"/>
                 <w:rtl w:val="0"/>
               </w:rPr>
-              <w:t xml:space="preserve">Agama</w:t>
+              <w:t>Agama</w:t>
             </w:r>
           </w:p>
         </w:tc>
         <w:tc>
           <w:tcPr>
-            <w:shd w:fill="auto" w:val="clear"/>
+            <w:shd w:val="clear" w:color="auto" w:fill="auto"/>
             <w:tcMar>
-              <w:top w:w="0.0" w:type="dxa"/>
-              <w:left w:w="0.0" w:type="dxa"/>
-              <w:bottom w:w="0.0" w:type="dxa"/>
-              <w:right w:w="0.0" w:type="dxa"/>
+              <w:top w:w="0" w:type="dxa"/>
+              <w:left w:w="0" w:type="dxa"/>
+              <w:bottom w:w="0" w:type="dxa"/>
+              <w:right w:w="0" w:type="dxa"/>
             </w:tcMar>
           </w:tcPr>
           <w:p>
@@ -712,24 +823,36 @@
                 <w:szCs w:val="24"/>
                 <w:rtl w:val="0"/>
               </w:rPr>
-              <w:t xml:space="preserve">: {Agama}</w:t>
+              <w:t>: {Agama}</w:t>
             </w:r>
           </w:p>
         </w:tc>
       </w:tr>
       <w:tr>
-        <w:trPr>
-          <w:cantSplit w:val="0"/>
-          <w:tblHeader w:val="0"/>
-        </w:trPr>
+        <w:tblPrEx>
+          <w:tblBorders>
+            <w:top w:val="single" w:color="FFFFFF" w:sz="8" w:space="0"/>
+            <w:left w:val="single" w:color="FFFFFF" w:sz="8" w:space="0"/>
+            <w:bottom w:val="single" w:color="FFFFFF" w:sz="8" w:space="0"/>
+            <w:right w:val="single" w:color="FFFFFF" w:sz="8" w:space="0"/>
+            <w:insideH w:val="single" w:color="FFFFFF" w:sz="8" w:space="0"/>
+            <w:insideV w:val="single" w:color="FFFFFF" w:sz="8" w:space="0"/>
+          </w:tblBorders>
+          <w:tblCellMar>
+            <w:top w:w="100" w:type="dxa"/>
+            <w:left w:w="100" w:type="dxa"/>
+            <w:bottom w:w="100" w:type="dxa"/>
+            <w:right w:w="100" w:type="dxa"/>
+          </w:tblCellMar>
+        </w:tblPrEx>
         <w:tc>
           <w:tcPr>
-            <w:shd w:fill="auto" w:val="clear"/>
+            <w:shd w:val="clear" w:color="auto" w:fill="auto"/>
             <w:tcMar>
-              <w:top w:w="0.0" w:type="dxa"/>
-              <w:left w:w="0.0" w:type="dxa"/>
-              <w:bottom w:w="0.0" w:type="dxa"/>
-              <w:right w:w="0.0" w:type="dxa"/>
+              <w:top w:w="0" w:type="dxa"/>
+              <w:left w:w="0" w:type="dxa"/>
+              <w:bottom w:w="0" w:type="dxa"/>
+              <w:right w:w="0" w:type="dxa"/>
             </w:tcMar>
           </w:tcPr>
           <w:p>
@@ -747,18 +870,18 @@
                 <w:szCs w:val="24"/>
                 <w:rtl w:val="0"/>
               </w:rPr>
-              <w:t xml:space="preserve">Alamat</w:t>
+              <w:t>Alamat</w:t>
             </w:r>
           </w:p>
         </w:tc>
         <w:tc>
           <w:tcPr>
-            <w:shd w:fill="auto" w:val="clear"/>
+            <w:shd w:val="clear" w:color="auto" w:fill="auto"/>
             <w:tcMar>
-              <w:top w:w="0.0" w:type="dxa"/>
-              <w:left w:w="0.0" w:type="dxa"/>
-              <w:bottom w:w="0.0" w:type="dxa"/>
-              <w:right w:w="0.0" w:type="dxa"/>
+              <w:top w:w="0" w:type="dxa"/>
+              <w:left w:w="0" w:type="dxa"/>
+              <w:bottom w:w="0" w:type="dxa"/>
+              <w:right w:w="0" w:type="dxa"/>
             </w:tcMar>
           </w:tcPr>
           <w:p>
@@ -776,7 +899,7 @@
                 <w:szCs w:val="24"/>
                 <w:rtl w:val="0"/>
               </w:rPr>
-              <w:t xml:space="preserve">: {Alamat}</w:t>
+              <w:t>: {Alamat}</w:t>
             </w:r>
           </w:p>
         </w:tc>
@@ -791,11 +914,6 @@
           <w:szCs w:val="24"/>
         </w:rPr>
       </w:pPr>
-      <w:r>
-        <w:rPr>
-          <w:rtl w:val="0"/>
-        </w:rPr>
-      </w:r>
     </w:p>
     <w:p>
       <w:pPr>
@@ -813,7 +931,17 @@
           <w:szCs w:val="24"/>
           <w:rtl w:val="0"/>
         </w:rPr>
-        <w:t xml:space="preserve">Bahwa orang tersebut di atas adalah warga Desa Wringinanom, Kecamatan Poncokusumo, Kabupaten Malang, dan orang yang bersangkutan pada saat menikah siri dengan {Nama_Istri_Siri} Binti {Nama_Orangtua_Istri_Siri} berstatus Belum Kawin.</w:t>
+        <w:t xml:space="preserve">Bahwa orang tersebut di atas adalah warga Desa Wringinanom, Kecamatan Poncokusumo, Kabupaten Malang, dan orang yang bersangkutan pada saat </w:t>
+      </w:r>
+      <w:bookmarkStart w:id="0" w:name="_GoBack"/>
+      <w:bookmarkEnd w:id="0"/>
+      <w:r>
+        <w:rPr>
+          <w:sz w:val="24"/>
+          <w:szCs w:val="24"/>
+          <w:rtl w:val="0"/>
+        </w:rPr>
+        <w:t>menikah siri dengan {Nama_Istri_Siri} Binti {Nama_Orangtua_Istri_Siri} berstatus Belum Kawin.</w:t>
       </w:r>
     </w:p>
     <w:p>
@@ -826,16 +954,11 @@
           <w:szCs w:val="24"/>
         </w:rPr>
       </w:pPr>
-      <w:r>
-        <w:rPr>
-          <w:rtl w:val="0"/>
-        </w:rPr>
-      </w:r>
     </w:p>
     <w:p>
       <w:pPr>
         <w:tabs>
-          <w:tab w:val="left" w:leader="none" w:pos="2160"/>
+          <w:tab w:val="left" w:pos="2160"/>
         </w:tabs>
         <w:spacing w:line="240" w:lineRule="auto"/>
         <w:rPr>
@@ -849,7 +972,7 @@
           <w:szCs w:val="24"/>
           <w:rtl w:val="0"/>
         </w:rPr>
-        <w:t xml:space="preserve">Demikian surat keterangan ini kami buat dengan sebenarnya dan semoga dapat dipergunakan sebagaimana mestinya.</w:t>
+        <w:t>Demikian surat keterangan ini kami buat dengan sebenarnya dan semoga dapat dipergunakan sebagaimana mestinya.</w:t>
       </w:r>
     </w:p>
     <w:p>
@@ -862,100 +985,105 @@
           <w:szCs w:val="24"/>
         </w:rPr>
       </w:pPr>
-      <w:r>
-        <w:rPr>
-          <w:rtl w:val="0"/>
-        </w:rPr>
-      </w:r>
     </w:p>
     <w:tbl>
       <w:tblPr>
-        <w:tblStyle w:val="Table2"/>
-        <w:tblW w:w="10421.0" w:type="dxa"/>
-        <w:jc w:val="left"/>
-        <w:tblInd w:w="-108.0" w:type="dxa"/>
+        <w:tblStyle w:val="14"/>
+        <w:tblW w:w="10421" w:type="dxa"/>
+        <w:tblInd w:w="-108" w:type="dxa"/>
         <w:tblBorders>
-          <w:top w:color="000000" w:space="0" w:sz="0" w:val="nil"/>
-          <w:left w:color="000000" w:space="0" w:sz="0" w:val="nil"/>
-          <w:bottom w:color="000000" w:space="0" w:sz="0" w:val="nil"/>
-          <w:right w:color="000000" w:space="0" w:sz="0" w:val="nil"/>
-          <w:insideH w:color="000000" w:space="0" w:sz="0" w:val="nil"/>
-          <w:insideV w:color="000000" w:space="0" w:sz="0" w:val="nil"/>
+          <w:top w:val="none" w:color="000000" w:sz="0" w:space="0"/>
+          <w:left w:val="none" w:color="000000" w:sz="0" w:space="0"/>
+          <w:bottom w:val="none" w:color="000000" w:sz="0" w:space="0"/>
+          <w:right w:val="none" w:color="000000" w:sz="0" w:space="0"/>
+          <w:insideH w:val="none" w:color="000000" w:sz="0" w:space="0"/>
+          <w:insideV w:val="none" w:color="000000" w:sz="0" w:space="0"/>
         </w:tblBorders>
         <w:tblLayout w:type="fixed"/>
-        <w:tblLook w:val="0400"/>
+        <w:tblCellMar>
+          <w:top w:w="0" w:type="dxa"/>
+          <w:left w:w="108" w:type="dxa"/>
+          <w:bottom w:w="0" w:type="dxa"/>
+          <w:right w:w="108" w:type="dxa"/>
+        </w:tblCellMar>
       </w:tblPr>
       <w:tblGrid>
         <w:gridCol w:w="5210"/>
         <w:gridCol w:w="5211"/>
-        <w:tblGridChange w:id="0">
-          <w:tblGrid>
-            <w:gridCol w:w="5210"/>
-            <w:gridCol w:w="5211"/>
-          </w:tblGrid>
-        </w:tblGridChange>
       </w:tblGrid>
       <w:tr>
-        <w:trPr>
-          <w:cantSplit w:val="0"/>
-          <w:tblHeader w:val="0"/>
-        </w:trPr>
+        <w:tblPrEx>
+          <w:tblBorders>
+            <w:top w:val="none" w:color="000000" w:sz="0" w:space="0"/>
+            <w:left w:val="none" w:color="000000" w:sz="0" w:space="0"/>
+            <w:bottom w:val="none" w:color="000000" w:sz="0" w:space="0"/>
+            <w:right w:val="none" w:color="000000" w:sz="0" w:space="0"/>
+            <w:insideH w:val="none" w:color="000000" w:sz="0" w:space="0"/>
+            <w:insideV w:val="none" w:color="000000" w:sz="0" w:space="0"/>
+          </w:tblBorders>
+          <w:tblCellMar>
+            <w:top w:w="0" w:type="dxa"/>
+            <w:left w:w="108" w:type="dxa"/>
+            <w:bottom w:w="0" w:type="dxa"/>
+            <w:right w:w="108" w:type="dxa"/>
+          </w:tblCellMar>
+        </w:tblPrEx>
         <w:tc>
-          <w:tcPr/>
-          <w:p>
-            <w:pPr>
-              <w:spacing w:line="240" w:lineRule="auto"/>
+          <w:p>
+            <w:pPr>
+              <w:spacing w:after="0" w:line="240" w:lineRule="auto"/>
               <w:jc w:val="both"/>
               <w:rPr>
                 <w:sz w:val="24"/>
                 <w:szCs w:val="24"/>
               </w:rPr>
             </w:pPr>
-            <w:r>
-              <w:rPr>
-                <w:rtl w:val="0"/>
-              </w:rPr>
-            </w:r>
           </w:p>
         </w:tc>
         <w:tc>
-          <w:tcPr/>
-          <w:p>
-            <w:pPr>
-              <w:spacing w:line="240" w:lineRule="auto"/>
+          <w:p>
+            <w:pPr>
+              <w:spacing w:after="0" w:line="240" w:lineRule="auto"/>
               <w:jc w:val="center"/>
               <w:rPr>
                 <w:sz w:val="24"/>
                 <w:szCs w:val="24"/>
               </w:rPr>
             </w:pPr>
-            <w:r>
-              <w:rPr>
-                <w:rtl w:val="0"/>
-              </w:rPr>
-            </w:r>
-          </w:p>
-          <w:p>
-            <w:pPr>
-              <w:spacing w:line="240" w:lineRule="auto"/>
+          </w:p>
+          <w:p>
+            <w:pPr>
+              <w:spacing w:after="0" w:line="240" w:lineRule="auto"/>
               <w:jc w:val="center"/>
               <w:rPr>
-                <w:sz w:val="24"/>
-                <w:szCs w:val="24"/>
-              </w:rPr>
-            </w:pPr>
-            <w:r>
-              <w:rPr>
-                <w:sz w:val="24"/>
-                <w:szCs w:val="24"/>
-                <w:rtl w:val="0"/>
-              </w:rPr>
-              <w:t xml:space="preserve">Wringinanom, 9 April 2021</w:t>
-            </w:r>
-          </w:p>
-          <w:p>
-            <w:pPr>
-              <w:spacing w:line="240" w:lineRule="auto"/>
+                <w:rFonts w:hint="default"/>
+                <w:sz w:val="24"/>
+                <w:szCs w:val="24"/>
+                <w:lang w:val="en-US"/>
+              </w:rPr>
+            </w:pPr>
+            <w:r>
+              <w:rPr>
+                <w:sz w:val="24"/>
+                <w:szCs w:val="24"/>
+                <w:rtl w:val="0"/>
+              </w:rPr>
+              <w:t xml:space="preserve">Wringinanom, </w:t>
+            </w:r>
+            <w:r>
+              <w:rPr>
+                <w:rFonts w:hint="default"/>
+                <w:sz w:val="24"/>
+                <w:szCs w:val="24"/>
+                <w:rtl w:val="0"/>
+                <w:lang w:val="en-US"/>
+              </w:rPr>
+              <w:t>{Tanggal_Surat}</w:t>
+            </w:r>
+          </w:p>
+          <w:p>
+            <w:pPr>
+              <w:spacing w:after="0" w:line="240" w:lineRule="auto"/>
               <w:jc w:val="center"/>
               <w:rPr>
                 <w:sz w:val="24"/>
@@ -968,87 +1096,67 @@
                 <w:szCs w:val="24"/>
                 <w:rtl w:val="0"/>
               </w:rPr>
-              <w:t xml:space="preserve">Kepala Desa Wringinanom</w:t>
-            </w:r>
-          </w:p>
-          <w:p>
-            <w:pPr>
-              <w:spacing w:line="240" w:lineRule="auto"/>
+              <w:t>Kepala Desa Wringinanom</w:t>
+            </w:r>
+          </w:p>
+          <w:p>
+            <w:pPr>
+              <w:spacing w:after="0" w:line="240" w:lineRule="auto"/>
               <w:jc w:val="center"/>
               <w:rPr>
                 <w:sz w:val="24"/>
                 <w:szCs w:val="24"/>
               </w:rPr>
             </w:pPr>
-            <w:r>
-              <w:rPr>
-                <w:rtl w:val="0"/>
-              </w:rPr>
-            </w:r>
-          </w:p>
-          <w:p>
-            <w:pPr>
-              <w:spacing w:line="240" w:lineRule="auto"/>
+          </w:p>
+          <w:p>
+            <w:pPr>
+              <w:spacing w:after="0" w:line="240" w:lineRule="auto"/>
               <w:jc w:val="center"/>
               <w:rPr>
                 <w:sz w:val="24"/>
                 <w:szCs w:val="24"/>
               </w:rPr>
             </w:pPr>
-            <w:r>
-              <w:rPr>
-                <w:rtl w:val="0"/>
-              </w:rPr>
-            </w:r>
-          </w:p>
-          <w:p>
-            <w:pPr>
-              <w:spacing w:line="240" w:lineRule="auto"/>
+          </w:p>
+          <w:p>
+            <w:pPr>
+              <w:spacing w:after="0" w:line="240" w:lineRule="auto"/>
               <w:jc w:val="center"/>
               <w:rPr>
                 <w:sz w:val="24"/>
                 <w:szCs w:val="24"/>
               </w:rPr>
             </w:pPr>
-            <w:r>
-              <w:rPr>
-                <w:rtl w:val="0"/>
-              </w:rPr>
-            </w:r>
-          </w:p>
-          <w:p>
-            <w:pPr>
-              <w:spacing w:line="240" w:lineRule="auto"/>
+          </w:p>
+          <w:p>
+            <w:pPr>
+              <w:spacing w:after="0" w:line="240" w:lineRule="auto"/>
               <w:jc w:val="center"/>
               <w:rPr>
                 <w:sz w:val="24"/>
                 <w:szCs w:val="24"/>
               </w:rPr>
             </w:pPr>
-            <w:r>
-              <w:rPr>
-                <w:rtl w:val="0"/>
-              </w:rPr>
-            </w:r>
-          </w:p>
-          <w:p>
-            <w:pPr>
-              <w:spacing w:line="240" w:lineRule="auto"/>
+          </w:p>
+          <w:p>
+            <w:pPr>
+              <w:spacing w:after="0" w:line="240" w:lineRule="auto"/>
               <w:jc w:val="center"/>
               <w:rPr>
-                <w:b w:val="1"/>
-                <w:sz w:val="24"/>
-                <w:szCs w:val="24"/>
-              </w:rPr>
-            </w:pPr>
-            <w:r>
-              <w:rPr>
-                <w:b w:val="1"/>
-                <w:sz w:val="24"/>
-                <w:szCs w:val="24"/>
-                <w:rtl w:val="0"/>
-              </w:rPr>
-              <w:t xml:space="preserve">AHMAD MUSLIMIN</w:t>
+                <w:b/>
+                <w:sz w:val="24"/>
+                <w:szCs w:val="24"/>
+              </w:rPr>
+            </w:pPr>
+            <w:r>
+              <w:rPr>
+                <w:b/>
+                <w:sz w:val="24"/>
+                <w:szCs w:val="24"/>
+                <w:rtl w:val="0"/>
+              </w:rPr>
+              <w:t>AHMAD MUSLIMIN</w:t>
             </w:r>
           </w:p>
         </w:tc>
@@ -1059,17 +1167,12 @@
         <w:spacing w:line="240" w:lineRule="auto"/>
         <w:jc w:val="both"/>
         <w:rPr>
-          <w:b w:val="1"/>
+          <w:b/>
           <w:sz w:val="24"/>
           <w:szCs w:val="24"/>
           <w:u w:val="single"/>
         </w:rPr>
       </w:pPr>
-      <w:r>
-        <w:rPr>
-          <w:rtl w:val="0"/>
-        </w:rPr>
-      </w:r>
     </w:p>
     <w:p>
       <w:pPr>
@@ -1080,71 +1183,100 @@
           <w:szCs w:val="24"/>
         </w:rPr>
       </w:pPr>
-      <w:r>
-        <w:rPr>
-          <w:rtl w:val="0"/>
-        </w:rPr>
-      </w:r>
     </w:p>
     <w:sectPr>
-      <w:headerReference r:id="rId6" w:type="default"/>
-      <w:footerReference r:id="rId7" w:type="default"/>
-      <w:pgSz w:h="16838" w:w="11906" w:orient="portrait"/>
-      <w:pgMar w:bottom="1440.0000000000002" w:top="1440.0000000000002" w:left="1440.0000000000002" w:right="1440.0000000000002" w:header="566.9291338582677" w:footer="0"/>
+      <w:headerReference r:id="rId5" w:type="default"/>
+      <w:footerReference r:id="rId6" w:type="default"/>
+      <w:pgSz w:w="11906" w:h="16838"/>
+      <w:pgMar w:top="1440" w:right="1440" w:bottom="1440" w:left="1440" w:header="566" w:footer="0" w:gutter="0"/>
       <w:pgNumType w:start="1"/>
+      <w:cols w:space="720" w:num="1"/>
     </w:sectPr>
   </w:body>
 </w:document>
 </file>
 
+<file path=word/endnotes.xml><?xml version="1.0" encoding="utf-8"?>
+<w:endnotes xmlns:wpc="http://schemas.microsoft.com/office/word/2010/wordprocessingCanvas" xmlns:mc="http://schemas.openxmlformats.org/markup-compatibility/2006" xmlns:o="urn:schemas-microsoft-com:office:office" xmlns:r="http://schemas.openxmlformats.org/officeDocument/2006/relationships" xmlns:m="http://schemas.openxmlformats.org/officeDocument/2006/math" xmlns:v="urn:schemas-microsoft-com:vml" xmlns:wp14="http://schemas.microsoft.com/office/word/2010/wordprocessingDrawing" xmlns:wp="http://schemas.openxmlformats.org/drawingml/2006/wordprocessingDrawing" xmlns:w="http://schemas.openxmlformats.org/wordprocessingml/2006/main" xmlns:w14="http://schemas.microsoft.com/office/word/2010/wordml" xmlns:w15="http://schemas.microsoft.com/office/word/2012/wordml" xmlns:w10="urn:schemas-microsoft-com:office:word" xmlns:wpg="http://schemas.microsoft.com/office/word/2010/wordprocessingGroup" xmlns:wpi="http://schemas.microsoft.com/office/word/2010/wordprocessingInk" xmlns:wne="http://schemas.microsoft.com/office/word/2006/wordml" xmlns:wps="http://schemas.microsoft.com/office/word/2010/wordprocessingShape" xmlns:wpsCustomData="http://www.wps.cn/officeDocument/2013/wpsCustomData" mc:Ignorable="w14 w15 wp14">
+  <w:endnote w:type="separator" w:id="0">
+    <w:p>
+      <w:pPr>
+        <w:spacing w:line="240" w:lineRule="auto"/>
+      </w:pPr>
+      <w:r>
+        <w:separator/>
+      </w:r>
+    </w:p>
+  </w:endnote>
+  <w:endnote w:type="continuationSeparator" w:id="1">
+    <w:p>
+      <w:pPr>
+        <w:spacing w:line="240" w:lineRule="auto"/>
+      </w:pPr>
+      <w:r>
+        <w:continuationSeparator/>
+      </w:r>
+    </w:p>
+  </w:endnote>
+</w:endnotes>
+</file>
+
 <file path=word/footer1.xml><?xml version="1.0" encoding="utf-8"?>
-<w:ftr xmlns:mc="http://schemas.openxmlformats.org/markup-compatibility/2006" xmlns:o="urn:schemas-microsoft-com:office:office" xmlns:r="http://schemas.openxmlformats.org/officeDocument/2006/relationships" xmlns:m="http://schemas.openxmlformats.org/officeDocument/2006/math" xmlns:v="urn:schemas-microsoft-com:vml" xmlns:wp="http://schemas.openxmlformats.org/drawingml/2006/wordprocessingDrawing" xmlns:w10="urn:schemas-microsoft-com:office:word" xmlns:w="http://schemas.openxmlformats.org/wordprocessingml/2006/main" xmlns:wne="http://schemas.microsoft.com/office/word/2006/wordml" xmlns:sl="http://schemas.openxmlformats.org/schemaLibrary/2006/main" xmlns:a="http://schemas.openxmlformats.org/drawingml/2006/main" xmlns:pic="http://schemas.openxmlformats.org/drawingml/2006/picture" xmlns:c="http://schemas.openxmlformats.org/drawingml/2006/chart" xmlns:lc="http://schemas.openxmlformats.org/drawingml/2006/lockedCanvas" xmlns:dgm="http://schemas.openxmlformats.org/drawingml/2006/diagram" xmlns:wps="http://schemas.microsoft.com/office/word/2010/wordprocessingShape" xmlns:wpg="http://schemas.microsoft.com/office/word/2010/wordprocessingGroup" xmlns:w14="http://schemas.microsoft.com/office/word/2010/wordml" xmlns:w15="http://schemas.microsoft.com/office/word/2012/wordml" xmlns:w16="http://schemas.microsoft.com/office/word/2018/wordml" xmlns:w16cex="http://schemas.microsoft.com/office/word/2018/wordml/cex" xmlns:w16cid="http://schemas.microsoft.com/office/word/2016/wordml/cid" xmlns="http://schemas.microsoft.com/office/tasks/2019/documenttasks" xmlns:cr="http://schemas.microsoft.com/office/comments/2020/reactions">
+<w:ftr xmlns:wpc="http://schemas.microsoft.com/office/word/2010/wordprocessingCanvas" xmlns:mc="http://schemas.openxmlformats.org/markup-compatibility/2006" xmlns:o="urn:schemas-microsoft-com:office:office" xmlns:r="http://schemas.openxmlformats.org/officeDocument/2006/relationships" xmlns:m="http://schemas.openxmlformats.org/officeDocument/2006/math" xmlns:v="urn:schemas-microsoft-com:vml" xmlns:wp14="http://schemas.microsoft.com/office/word/2010/wordprocessingDrawing" xmlns:wp="http://schemas.openxmlformats.org/drawingml/2006/wordprocessingDrawing" xmlns:w10="urn:schemas-microsoft-com:office:word" xmlns:w="http://schemas.openxmlformats.org/wordprocessingml/2006/main" xmlns:w14="http://schemas.microsoft.com/office/word/2010/wordml" xmlns:w15="http://schemas.microsoft.com/office/word/2012/wordml" xmlns:wpg="http://schemas.microsoft.com/office/word/2010/wordprocessingGroup" xmlns:wpi="http://schemas.microsoft.com/office/word/2010/wordprocessingInk" xmlns:wne="http://schemas.microsoft.com/office/word/2006/wordml" xmlns:wps="http://schemas.microsoft.com/office/word/2010/wordprocessingShape" xmlns:wpsCustomData="http://www.wps.cn/officeDocument/2013/wpsCustomData" mc:Ignorable="w14 w15 wp14">
   <w:p>
     <w:pPr>
       <w:widowControl w:val="0"/>
       <w:rPr>
-        <w:rFonts w:ascii="Calibri" w:cs="Calibri" w:eastAsia="Calibri" w:hAnsi="Calibri"/>
+        <w:rFonts w:ascii="Calibri" w:hAnsi="Calibri" w:eastAsia="Calibri" w:cs="Calibri"/>
         <w:sz w:val="24"/>
         <w:szCs w:val="24"/>
       </w:rPr>
     </w:pPr>
-    <w:r>
-      <w:rPr>
-        <w:rtl w:val="0"/>
-      </w:rPr>
-    </w:r>
   </w:p>
   <w:tbl>
     <w:tblPr>
-      <w:tblStyle w:val="Table4"/>
-      <w:tblW w:w="9016.0" w:type="dxa"/>
-      <w:jc w:val="left"/>
-      <w:tblInd w:w="-1333.0" w:type="dxa"/>
+      <w:tblStyle w:val="16"/>
+      <w:tblW w:w="9016" w:type="dxa"/>
+      <w:tblInd w:w="-1333" w:type="dxa"/>
       <w:tblBorders>
-        <w:top w:color="000000" w:space="0" w:sz="0" w:val="nil"/>
-        <w:left w:color="000000" w:space="0" w:sz="0" w:val="nil"/>
-        <w:bottom w:color="000000" w:space="0" w:sz="0" w:val="nil"/>
-        <w:right w:color="000000" w:space="0" w:sz="0" w:val="nil"/>
-        <w:insideH w:color="000000" w:space="0" w:sz="0" w:val="nil"/>
-        <w:insideV w:color="000000" w:space="0" w:sz="0" w:val="nil"/>
+        <w:top w:val="none" w:color="000000" w:sz="0" w:space="0"/>
+        <w:left w:val="none" w:color="000000" w:sz="0" w:space="0"/>
+        <w:bottom w:val="none" w:color="000000" w:sz="0" w:space="0"/>
+        <w:right w:val="none" w:color="000000" w:sz="0" w:space="0"/>
+        <w:insideH w:val="none" w:color="000000" w:sz="0" w:space="0"/>
+        <w:insideV w:val="none" w:color="000000" w:sz="0" w:space="0"/>
       </w:tblBorders>
       <w:tblLayout w:type="fixed"/>
-      <w:tblLook w:val="0400"/>
+      <w:tblCellMar>
+        <w:top w:w="0" w:type="dxa"/>
+        <w:left w:w="108" w:type="dxa"/>
+        <w:bottom w:w="0" w:type="dxa"/>
+        <w:right w:w="108" w:type="dxa"/>
+      </w:tblCellMar>
     </w:tblPr>
     <w:tblGrid>
       <w:gridCol w:w="863"/>
       <w:gridCol w:w="8153"/>
-      <w:tblGridChange w:id="0">
-        <w:tblGrid>
-          <w:gridCol w:w="863"/>
-          <w:gridCol w:w="8153"/>
-        </w:tblGrid>
-      </w:tblGridChange>
     </w:tblGrid>
     <w:tr>
+      <w:tblPrEx>
+        <w:tblBorders>
+          <w:top w:val="none" w:color="000000" w:sz="0" w:space="0"/>
+          <w:left w:val="none" w:color="000000" w:sz="0" w:space="0"/>
+          <w:bottom w:val="none" w:color="000000" w:sz="0" w:space="0"/>
+          <w:right w:val="none" w:color="000000" w:sz="0" w:space="0"/>
+          <w:insideH w:val="none" w:color="000000" w:sz="0" w:space="0"/>
+          <w:insideV w:val="none" w:color="000000" w:sz="0" w:space="0"/>
+        </w:tblBorders>
+        <w:tblCellMar>
+          <w:top w:w="0" w:type="dxa"/>
+          <w:left w:w="108" w:type="dxa"/>
+          <w:bottom w:w="0" w:type="dxa"/>
+          <w:right w:w="108" w:type="dxa"/>
+        </w:tblCellMar>
+      </w:tblPrEx>
       <w:trPr>
-        <w:cantSplit w:val="1"/>
-        <w:tblHeader w:val="0"/>
+        <w:cantSplit/>
       </w:trPr>
       <w:tc>
         <w:tcPr>
@@ -1152,31 +1284,37 @@
         </w:tcPr>
         <w:p>
           <w:pPr>
+            <w:spacing w:after="0" w:line="240" w:lineRule="auto"/>
             <w:jc w:val="center"/>
             <w:rPr>
-              <w:rFonts w:ascii="Times New Roman" w:cs="Times New Roman" w:eastAsia="Times New Roman" w:hAnsi="Times New Roman"/>
-              <w:b w:val="1"/>
+              <w:rFonts w:ascii="Times New Roman" w:hAnsi="Times New Roman" w:eastAsia="Times New Roman" w:cs="Times New Roman"/>
+              <w:b/>
+              <w:sz w:val="22"/>
+              <w:szCs w:val="22"/>
             </w:rPr>
           </w:pPr>
           <w:r>
             <w:rPr>
-              <w:rFonts w:ascii="Times New Roman" w:cs="Times New Roman" w:eastAsia="Times New Roman" w:hAnsi="Times New Roman"/>
+              <w:rFonts w:ascii="Times New Roman" w:hAnsi="Times New Roman" w:eastAsia="Times New Roman" w:cs="Times New Roman"/>
+              <w:sz w:val="22"/>
+              <w:szCs w:val="22"/>
             </w:rPr>
             <w:drawing>
-              <wp:inline distB="114300" distT="114300" distL="114300" distR="114300">
+              <wp:inline distT="114300" distB="114300" distL="114300" distR="114300">
                 <wp:extent cx="419100" cy="508000"/>
-                <wp:effectExtent b="0" l="0" r="0" t="0"/>
+                <wp:effectExtent l="0" t="0" r="0" b="0"/>
                 <wp:docPr id="2" name="image1.png"/>
-                <a:graphic>
+                <wp:cNvGraphicFramePr/>
+                <a:graphic xmlns:a="http://schemas.openxmlformats.org/drawingml/2006/main">
                   <a:graphicData uri="http://schemas.openxmlformats.org/drawingml/2006/picture">
-                    <pic:pic>
+                    <pic:pic xmlns:pic="http://schemas.openxmlformats.org/drawingml/2006/picture">
                       <pic:nvPicPr>
-                        <pic:cNvPr id="0" name="image1.png"/>
+                        <pic:cNvPr id="2" name="image1.png"/>
                         <pic:cNvPicPr preferRelativeResize="0"/>
                       </pic:nvPicPr>
                       <pic:blipFill>
                         <a:blip r:embed="rId1"/>
-                        <a:srcRect b="0" l="0" r="0" t="0"/>
+                        <a:srcRect/>
                         <a:stretch>
                           <a:fillRect/>
                         </a:stretch>
@@ -1186,19 +1324,15 @@
                           <a:off x="0" y="0"/>
                           <a:ext cx="419100" cy="508000"/>
                         </a:xfrm>
-                        <a:prstGeom prst="rect"/>
-                        <a:ln/>
+                        <a:prstGeom prst="rect">
+                          <a:avLst/>
+                        </a:prstGeom>
                       </pic:spPr>
                     </pic:pic>
                   </a:graphicData>
                 </a:graphic>
               </wp:inline>
             </w:drawing>
-          </w:r>
-          <w:r>
-            <w:rPr>
-              <w:rtl w:val="0"/>
-            </w:rPr>
           </w:r>
         </w:p>
       </w:tc>
@@ -1208,18 +1342,23 @@
         </w:tcPr>
         <w:p>
           <w:pPr>
+            <w:spacing w:after="0" w:line="240" w:lineRule="auto"/>
             <w:rPr>
-              <w:rFonts w:ascii="Times New Roman" w:cs="Times New Roman" w:eastAsia="Times New Roman" w:hAnsi="Times New Roman"/>
-              <w:b w:val="1"/>
+              <w:rFonts w:ascii="Times New Roman" w:hAnsi="Times New Roman" w:eastAsia="Times New Roman" w:cs="Times New Roman"/>
+              <w:b/>
+              <w:sz w:val="22"/>
+              <w:szCs w:val="22"/>
             </w:rPr>
           </w:pPr>
           <w:r>
             <w:rPr>
-              <w:rFonts w:ascii="Times New Roman" w:cs="Times New Roman" w:eastAsia="Times New Roman" w:hAnsi="Times New Roman"/>
-              <w:b w:val="1"/>
+              <w:rFonts w:ascii="Times New Roman" w:hAnsi="Times New Roman" w:eastAsia="Times New Roman" w:cs="Times New Roman"/>
+              <w:b/>
+              <w:sz w:val="22"/>
+              <w:szCs w:val="22"/>
               <w:rtl w:val="0"/>
             </w:rPr>
-            <w:t xml:space="preserve">PEMERINTAH DESA WRINGINANOM</w:t>
+            <w:t>PEMERINTAH DESA WRINGINANOM</w:t>
           </w:r>
         </w:p>
       </w:tc>
@@ -1229,96 +1368,129 @@
     <w:pPr>
       <w:spacing w:line="240" w:lineRule="auto"/>
       <w:rPr>
-        <w:rFonts w:ascii="Times New Roman" w:cs="Times New Roman" w:eastAsia="Times New Roman" w:hAnsi="Times New Roman"/>
+        <w:rFonts w:ascii="Times New Roman" w:hAnsi="Times New Roman" w:eastAsia="Times New Roman" w:cs="Times New Roman"/>
         <w:sz w:val="24"/>
         <w:szCs w:val="24"/>
       </w:rPr>
     </w:pPr>
-    <w:r>
-      <w:rPr>
-        <w:rtl w:val="0"/>
-      </w:rPr>
-    </w:r>
   </w:p>
 </w:ftr>
 </file>
 
+<file path=word/footnotes.xml><?xml version="1.0" encoding="utf-8"?>
+<w:footnotes xmlns:wpc="http://schemas.microsoft.com/office/word/2010/wordprocessingCanvas" xmlns:mc="http://schemas.openxmlformats.org/markup-compatibility/2006" xmlns:o="urn:schemas-microsoft-com:office:office" xmlns:r="http://schemas.openxmlformats.org/officeDocument/2006/relationships" xmlns:m="http://schemas.openxmlformats.org/officeDocument/2006/math" xmlns:v="urn:schemas-microsoft-com:vml" xmlns:wp14="http://schemas.microsoft.com/office/word/2010/wordprocessingDrawing" xmlns:wp="http://schemas.openxmlformats.org/drawingml/2006/wordprocessingDrawing" xmlns:w="http://schemas.openxmlformats.org/wordprocessingml/2006/main" xmlns:w14="http://schemas.microsoft.com/office/word/2010/wordml" xmlns:w15="http://schemas.microsoft.com/office/word/2012/wordml" xmlns:w10="urn:schemas-microsoft-com:office:word" xmlns:wpg="http://schemas.microsoft.com/office/word/2010/wordprocessingGroup" xmlns:wpi="http://schemas.microsoft.com/office/word/2010/wordprocessingInk" xmlns:wne="http://schemas.microsoft.com/office/word/2006/wordml" xmlns:wps="http://schemas.microsoft.com/office/word/2010/wordprocessingShape" xmlns:wpsCustomData="http://www.wps.cn/officeDocument/2013/wpsCustomData" mc:Ignorable="w14 w15 wp14">
+  <w:footnote w:type="separator" w:id="0">
+    <w:p>
+      <w:pPr>
+        <w:spacing w:line="276" w:lineRule="auto"/>
+      </w:pPr>
+      <w:r>
+        <w:separator/>
+      </w:r>
+    </w:p>
+  </w:footnote>
+  <w:footnote w:type="continuationSeparator" w:id="1">
+    <w:p>
+      <w:pPr>
+        <w:spacing w:line="276" w:lineRule="auto"/>
+      </w:pPr>
+      <w:r>
+        <w:continuationSeparator/>
+      </w:r>
+    </w:p>
+  </w:footnote>
+</w:footnotes>
+</file>
+
 <file path=word/header1.xml><?xml version="1.0" encoding="utf-8"?>
-<w:hdr xmlns:mc="http://schemas.openxmlformats.org/markup-compatibility/2006" xmlns:o="urn:schemas-microsoft-com:office:office" xmlns:r="http://schemas.openxmlformats.org/officeDocument/2006/relationships" xmlns:m="http://schemas.openxmlformats.org/officeDocument/2006/math" xmlns:v="urn:schemas-microsoft-com:vml" xmlns:wp="http://schemas.openxmlformats.org/drawingml/2006/wordprocessingDrawing" xmlns:w10="urn:schemas-microsoft-com:office:word" xmlns:w="http://schemas.openxmlformats.org/wordprocessingml/2006/main" xmlns:wne="http://schemas.microsoft.com/office/word/2006/wordml" xmlns:sl="http://schemas.openxmlformats.org/schemaLibrary/2006/main" xmlns:a="http://schemas.openxmlformats.org/drawingml/2006/main" xmlns:pic="http://schemas.openxmlformats.org/drawingml/2006/picture" xmlns:c="http://schemas.openxmlformats.org/drawingml/2006/chart" xmlns:lc="http://schemas.openxmlformats.org/drawingml/2006/lockedCanvas" xmlns:dgm="http://schemas.openxmlformats.org/drawingml/2006/diagram" xmlns:wps="http://schemas.microsoft.com/office/word/2010/wordprocessingShape" xmlns:wpg="http://schemas.microsoft.com/office/word/2010/wordprocessingGroup" xmlns:w14="http://schemas.microsoft.com/office/word/2010/wordml" xmlns:w15="http://schemas.microsoft.com/office/word/2012/wordml" xmlns:w16="http://schemas.microsoft.com/office/word/2018/wordml" xmlns:w16cex="http://schemas.microsoft.com/office/word/2018/wordml/cex" xmlns:w16cid="http://schemas.microsoft.com/office/word/2016/wordml/cid" xmlns="http://schemas.microsoft.com/office/tasks/2019/documenttasks" xmlns:cr="http://schemas.microsoft.com/office/comments/2020/reactions">
+<w:hdr xmlns:wpc="http://schemas.microsoft.com/office/word/2010/wordprocessingCanvas" xmlns:mc="http://schemas.openxmlformats.org/markup-compatibility/2006" xmlns:o="urn:schemas-microsoft-com:office:office" xmlns:r="http://schemas.openxmlformats.org/officeDocument/2006/relationships" xmlns:m="http://schemas.openxmlformats.org/officeDocument/2006/math" xmlns:v="urn:schemas-microsoft-com:vml" xmlns:wp14="http://schemas.microsoft.com/office/word/2010/wordprocessingDrawing" xmlns:wp="http://schemas.openxmlformats.org/drawingml/2006/wordprocessingDrawing" xmlns:w10="urn:schemas-microsoft-com:office:word" xmlns:w="http://schemas.openxmlformats.org/wordprocessingml/2006/main" xmlns:w14="http://schemas.microsoft.com/office/word/2010/wordml" xmlns:w15="http://schemas.microsoft.com/office/word/2012/wordml" xmlns:wpg="http://schemas.microsoft.com/office/word/2010/wordprocessingGroup" xmlns:wpi="http://schemas.microsoft.com/office/word/2010/wordprocessingInk" xmlns:wne="http://schemas.microsoft.com/office/word/2006/wordml" xmlns:wps="http://schemas.microsoft.com/office/word/2010/wordprocessingShape" xmlns:wpsCustomData="http://www.wps.cn/officeDocument/2013/wpsCustomData" mc:Ignorable="w14 w15 wp14">
   <w:p>
     <w:pPr>
       <w:widowControl w:val="0"/>
       <w:rPr>
-        <w:rFonts w:ascii="Times New Roman" w:cs="Times New Roman" w:eastAsia="Times New Roman" w:hAnsi="Times New Roman"/>
+        <w:rFonts w:ascii="Times New Roman" w:hAnsi="Times New Roman" w:eastAsia="Times New Roman" w:cs="Times New Roman"/>
         <w:sz w:val="2"/>
         <w:szCs w:val="2"/>
       </w:rPr>
     </w:pPr>
-    <w:r>
-      <w:rPr>
-        <w:rtl w:val="0"/>
-      </w:rPr>
-    </w:r>
   </w:p>
   <w:tbl>
     <w:tblPr>
-      <w:tblStyle w:val="Table3"/>
-      <w:tblW w:w="9030.0" w:type="dxa"/>
-      <w:jc w:val="left"/>
+      <w:tblStyle w:val="15"/>
+      <w:tblW w:w="9030" w:type="dxa"/>
+      <w:tblInd w:w="0" w:type="dxa"/>
       <w:tblBorders>
-        <w:bottom w:color="000000" w:space="0" w:sz="24" w:val="single"/>
+        <w:top w:val="none" w:color="auto" w:sz="0" w:space="0"/>
+        <w:left w:val="none" w:color="auto" w:sz="0" w:space="0"/>
+        <w:bottom w:val="single" w:color="000000" w:sz="24" w:space="0"/>
+        <w:right w:val="none" w:color="auto" w:sz="0" w:space="0"/>
+        <w:insideH w:val="none" w:color="auto" w:sz="0" w:space="0"/>
+        <w:insideV w:val="none" w:color="auto" w:sz="0" w:space="0"/>
       </w:tblBorders>
       <w:tblLayout w:type="fixed"/>
-      <w:tblLook w:val="0000"/>
+      <w:tblCellMar>
+        <w:top w:w="0" w:type="dxa"/>
+        <w:left w:w="115" w:type="dxa"/>
+        <w:bottom w:w="0" w:type="dxa"/>
+        <w:right w:w="115" w:type="dxa"/>
+      </w:tblCellMar>
     </w:tblPr>
     <w:tblGrid>
       <w:gridCol w:w="1545"/>
       <w:gridCol w:w="7485"/>
-      <w:tblGridChange w:id="0">
-        <w:tblGrid>
-          <w:gridCol w:w="1545"/>
-          <w:gridCol w:w="7485"/>
-        </w:tblGrid>
-      </w:tblGridChange>
     </w:tblGrid>
     <w:tr>
+      <w:tblPrEx>
+        <w:tblBorders>
+          <w:top w:val="none" w:color="auto" w:sz="0" w:space="0"/>
+          <w:left w:val="none" w:color="auto" w:sz="0" w:space="0"/>
+          <w:bottom w:val="single" w:color="000000" w:sz="24" w:space="0"/>
+          <w:right w:val="none" w:color="auto" w:sz="0" w:space="0"/>
+          <w:insideH w:val="none" w:color="auto" w:sz="0" w:space="0"/>
+          <w:insideV w:val="none" w:color="auto" w:sz="0" w:space="0"/>
+        </w:tblBorders>
+        <w:tblCellMar>
+          <w:top w:w="0" w:type="dxa"/>
+          <w:left w:w="115" w:type="dxa"/>
+          <w:bottom w:w="0" w:type="dxa"/>
+          <w:right w:w="115" w:type="dxa"/>
+        </w:tblCellMar>
+      </w:tblPrEx>
       <w:trPr>
-        <w:cantSplit w:val="0"/>
         <w:trHeight w:val="1392" w:hRule="atLeast"/>
-        <w:tblHeader w:val="0"/>
       </w:trPr>
       <w:tc>
-        <w:tcPr/>
         <w:p>
           <w:pPr>
             <w:spacing w:line="240" w:lineRule="auto"/>
             <w:jc w:val="center"/>
             <w:rPr>
-              <w:rFonts w:ascii="Times New Roman" w:cs="Times New Roman" w:eastAsia="Times New Roman" w:hAnsi="Times New Roman"/>
-              <w:b w:val="1"/>
+              <w:rFonts w:ascii="Times New Roman" w:hAnsi="Times New Roman" w:eastAsia="Times New Roman" w:cs="Times New Roman"/>
+              <w:b/>
               <w:sz w:val="24"/>
               <w:szCs w:val="24"/>
             </w:rPr>
           </w:pPr>
           <w:r>
             <w:rPr>
-              <w:rFonts w:ascii="Times New Roman" w:cs="Times New Roman" w:eastAsia="Times New Roman" w:hAnsi="Times New Roman"/>
+              <w:rFonts w:ascii="Times New Roman" w:hAnsi="Times New Roman" w:eastAsia="Times New Roman" w:cs="Times New Roman"/>
             </w:rPr>
             <w:drawing>
-              <wp:inline distB="114300" distT="114300" distL="114300" distR="114300">
-                <wp:extent cx="677978" cy="833836"/>
-                <wp:effectExtent b="0" l="0" r="0" t="0"/>
+              <wp:inline distT="114300" distB="114300" distL="114300" distR="114300">
+                <wp:extent cx="677545" cy="833755"/>
+                <wp:effectExtent l="0" t="0" r="0" b="0"/>
                 <wp:docPr id="1" name="image2.png"/>
-                <a:graphic>
+                <wp:cNvGraphicFramePr/>
+                <a:graphic xmlns:a="http://schemas.openxmlformats.org/drawingml/2006/main">
                   <a:graphicData uri="http://schemas.openxmlformats.org/drawingml/2006/picture">
-                    <pic:pic>
+                    <pic:pic xmlns:pic="http://schemas.openxmlformats.org/drawingml/2006/picture">
                       <pic:nvPicPr>
-                        <pic:cNvPr id="0" name="image2.png"/>
+                        <pic:cNvPr id="1" name="image2.png"/>
                         <pic:cNvPicPr preferRelativeResize="0"/>
                       </pic:nvPicPr>
                       <pic:blipFill>
                         <a:blip r:embed="rId1"/>
-                        <a:srcRect b="0" l="0" r="0" t="0"/>
+                        <a:srcRect/>
                         <a:stretch>
                           <a:fillRect/>
                         </a:stretch>
@@ -1328,8 +1500,9 @@
                           <a:off x="0" y="0"/>
                           <a:ext cx="677978" cy="833836"/>
                         </a:xfrm>
-                        <a:prstGeom prst="rect"/>
-                        <a:ln/>
+                        <a:prstGeom prst="rect">
+                          <a:avLst/>
+                        </a:prstGeom>
                       </pic:spPr>
                     </pic:pic>
                   </a:graphicData>
@@ -1337,35 +1510,29 @@
               </wp:inline>
             </w:drawing>
           </w:r>
-          <w:r>
-            <w:rPr>
-              <w:rtl w:val="0"/>
-            </w:rPr>
-          </w:r>
         </w:p>
       </w:tc>
       <w:tc>
-        <w:tcPr/>
         <w:p>
           <w:pPr>
             <w:spacing w:line="240" w:lineRule="auto"/>
             <w:jc w:val="center"/>
             <w:rPr>
-              <w:rFonts w:ascii="Times New Roman" w:cs="Times New Roman" w:eastAsia="Times New Roman" w:hAnsi="Times New Roman"/>
-              <w:b w:val="1"/>
+              <w:rFonts w:ascii="Times New Roman" w:hAnsi="Times New Roman" w:eastAsia="Times New Roman" w:cs="Times New Roman"/>
+              <w:b/>
               <w:sz w:val="28"/>
               <w:szCs w:val="28"/>
             </w:rPr>
           </w:pPr>
           <w:r>
             <w:rPr>
-              <w:rFonts w:ascii="Times New Roman" w:cs="Times New Roman" w:eastAsia="Times New Roman" w:hAnsi="Times New Roman"/>
-              <w:b w:val="1"/>
+              <w:rFonts w:ascii="Times New Roman" w:hAnsi="Times New Roman" w:eastAsia="Times New Roman" w:cs="Times New Roman"/>
+              <w:b/>
               <w:sz w:val="28"/>
               <w:szCs w:val="28"/>
               <w:rtl w:val="0"/>
             </w:rPr>
-            <w:t xml:space="preserve">PEMERINTAH KABUPATEN MALANG</w:t>
+            <w:t>PEMERINTAH KABUPATEN MALANG</w:t>
           </w:r>
         </w:p>
         <w:p>
@@ -1373,21 +1540,21 @@
             <w:spacing w:line="240" w:lineRule="auto"/>
             <w:jc w:val="center"/>
             <w:rPr>
-              <w:rFonts w:ascii="Times New Roman" w:cs="Times New Roman" w:eastAsia="Times New Roman" w:hAnsi="Times New Roman"/>
-              <w:b w:val="1"/>
+              <w:rFonts w:ascii="Times New Roman" w:hAnsi="Times New Roman" w:eastAsia="Times New Roman" w:cs="Times New Roman"/>
+              <w:b/>
               <w:sz w:val="28"/>
               <w:szCs w:val="28"/>
             </w:rPr>
           </w:pPr>
           <w:r>
             <w:rPr>
-              <w:rFonts w:ascii="Times New Roman" w:cs="Times New Roman" w:eastAsia="Times New Roman" w:hAnsi="Times New Roman"/>
-              <w:b w:val="1"/>
+              <w:rFonts w:ascii="Times New Roman" w:hAnsi="Times New Roman" w:eastAsia="Times New Roman" w:cs="Times New Roman"/>
+              <w:b/>
               <w:sz w:val="28"/>
               <w:szCs w:val="28"/>
               <w:rtl w:val="0"/>
             </w:rPr>
-            <w:t xml:space="preserve">KECAMATAN PONCOKUSUMO</w:t>
+            <w:t>KECAMATAN PONCOKUSUMO</w:t>
           </w:r>
         </w:p>
         <w:p>
@@ -1395,21 +1562,21 @@
             <w:spacing w:line="240" w:lineRule="auto"/>
             <w:jc w:val="center"/>
             <w:rPr>
-              <w:rFonts w:ascii="Times New Roman" w:cs="Times New Roman" w:eastAsia="Times New Roman" w:hAnsi="Times New Roman"/>
-              <w:b w:val="1"/>
+              <w:rFonts w:ascii="Times New Roman" w:hAnsi="Times New Roman" w:eastAsia="Times New Roman" w:cs="Times New Roman"/>
+              <w:b/>
               <w:sz w:val="28"/>
               <w:szCs w:val="28"/>
             </w:rPr>
           </w:pPr>
           <w:r>
             <w:rPr>
-              <w:rFonts w:ascii="Times New Roman" w:cs="Times New Roman" w:eastAsia="Times New Roman" w:hAnsi="Times New Roman"/>
-              <w:b w:val="1"/>
+              <w:rFonts w:ascii="Times New Roman" w:hAnsi="Times New Roman" w:eastAsia="Times New Roman" w:cs="Times New Roman"/>
+              <w:b/>
               <w:sz w:val="28"/>
               <w:szCs w:val="28"/>
               <w:rtl w:val="0"/>
             </w:rPr>
-            <w:t xml:space="preserve">DESA WRINGINANOM</w:t>
+            <w:t>DESA WRINGINANOM</w:t>
           </w:r>
         </w:p>
         <w:p>
@@ -1417,123 +1584,365 @@
             <w:spacing w:line="240" w:lineRule="auto"/>
             <w:jc w:val="center"/>
             <w:rPr>
-              <w:rFonts w:ascii="Times New Roman" w:cs="Times New Roman" w:eastAsia="Times New Roman" w:hAnsi="Times New Roman"/>
-              <w:b w:val="1"/>
+              <w:rFonts w:ascii="Times New Roman" w:hAnsi="Times New Roman" w:eastAsia="Times New Roman" w:cs="Times New Roman"/>
+              <w:b/>
               <w:sz w:val="24"/>
               <w:szCs w:val="24"/>
             </w:rPr>
           </w:pPr>
           <w:r>
             <w:rPr>
-              <w:rFonts w:ascii="Times New Roman" w:cs="Times New Roman" w:eastAsia="Times New Roman" w:hAnsi="Times New Roman"/>
-              <w:b w:val="1"/>
+              <w:rFonts w:ascii="Times New Roman" w:hAnsi="Times New Roman" w:eastAsia="Times New Roman" w:cs="Times New Roman"/>
+              <w:b/>
               <w:sz w:val="24"/>
               <w:szCs w:val="24"/>
               <w:rtl w:val="0"/>
             </w:rPr>
-            <w:t xml:space="preserve">Jalan Raya Wringinanom Nomor 12, Kode Pos 65157</w:t>
+            <w:t>Jalan Raya Wringinanom Nomor 12, Kode Pos 65157</w:t>
           </w:r>
         </w:p>
       </w:tc>
     </w:tr>
   </w:tbl>
-  <w:p>
-    <w:pPr>
-      <w:rPr/>
-    </w:pPr>
-    <w:r>
-      <w:rPr>
-        <w:rtl w:val="0"/>
-      </w:rPr>
-    </w:r>
-  </w:p>
+  <w:p/>
 </w:hdr>
 </file>
 
-<file path=word/numbering.xml><?xml version="1.0" encoding="utf-8"?>
-<w:numbering xmlns:mc="http://schemas.openxmlformats.org/markup-compatibility/2006" xmlns:o="urn:schemas-microsoft-com:office:office" xmlns:r="http://schemas.openxmlformats.org/officeDocument/2006/relationships" xmlns:m="http://schemas.openxmlformats.org/officeDocument/2006/math" xmlns:v="urn:schemas-microsoft-com:vml" xmlns:wp="http://schemas.openxmlformats.org/drawingml/2006/wordprocessingDrawing" xmlns:w10="urn:schemas-microsoft-com:office:word" xmlns:w="http://schemas.openxmlformats.org/wordprocessingml/2006/main" xmlns:wne="http://schemas.microsoft.com/office/word/2006/wordml" xmlns:sl="http://schemas.openxmlformats.org/schemaLibrary/2006/main" xmlns:a="http://schemas.openxmlformats.org/drawingml/2006/main" xmlns:pic="http://schemas.openxmlformats.org/drawingml/2006/picture" xmlns:c="http://schemas.openxmlformats.org/drawingml/2006/chart" xmlns:lc="http://schemas.openxmlformats.org/drawingml/2006/lockedCanvas" xmlns:dgm="http://schemas.openxmlformats.org/drawingml/2006/diagram" xmlns:wps="http://schemas.microsoft.com/office/word/2010/wordprocessingShape" xmlns:wpg="http://schemas.microsoft.com/office/word/2010/wordprocessingGroup" xmlns:w14="http://schemas.microsoft.com/office/word/2010/wordml" xmlns:w15="http://schemas.microsoft.com/office/word/2012/wordml" xmlns:w16="http://schemas.microsoft.com/office/word/2018/wordml" xmlns:w16cex="http://schemas.microsoft.com/office/word/2018/wordml/cex" xmlns:w16cid="http://schemas.microsoft.com/office/word/2016/wordml/cid" xmlns="http://schemas.microsoft.com/office/tasks/2019/documenttasks" xmlns:cr="http://schemas.microsoft.com/office/comments/2020/reactions"/>
-</file>
-
 <file path=word/styles.xml><?xml version="1.0" encoding="utf-8"?>
-<w:styles xmlns:mc="http://schemas.openxmlformats.org/markup-compatibility/2006" xmlns:o="urn:schemas-microsoft-com:office:office" xmlns:r="http://schemas.openxmlformats.org/officeDocument/2006/relationships" xmlns:m="http://schemas.openxmlformats.org/officeDocument/2006/math" xmlns:v="urn:schemas-microsoft-com:vml" xmlns:wp="http://schemas.openxmlformats.org/drawingml/2006/wordprocessingDrawing" xmlns:w10="urn:schemas-microsoft-com:office:word" xmlns:w="http://schemas.openxmlformats.org/wordprocessingml/2006/main" xmlns:wne="http://schemas.microsoft.com/office/word/2006/wordml" xmlns:sl="http://schemas.openxmlformats.org/schemaLibrary/2006/main" xmlns:a="http://schemas.openxmlformats.org/drawingml/2006/main" xmlns:pic="http://schemas.openxmlformats.org/drawingml/2006/picture" xmlns:c="http://schemas.openxmlformats.org/drawingml/2006/chart" xmlns:lc="http://schemas.openxmlformats.org/drawingml/2006/lockedCanvas" xmlns:dgm="http://schemas.openxmlformats.org/drawingml/2006/diagram" xmlns:wps="http://schemas.microsoft.com/office/word/2010/wordprocessingShape" xmlns:wpg="http://schemas.microsoft.com/office/word/2010/wordprocessingGroup" xmlns:w14="http://schemas.microsoft.com/office/word/2010/wordml" xmlns:w15="http://schemas.microsoft.com/office/word/2012/wordml" xmlns:w16="http://schemas.microsoft.com/office/word/2018/wordml" xmlns:w16cex="http://schemas.microsoft.com/office/word/2018/wordml/cex" xmlns:w16cid="http://schemas.microsoft.com/office/word/2016/wordml/cid" xmlns="http://schemas.microsoft.com/office/tasks/2019/documenttasks" xmlns:cr="http://schemas.microsoft.com/office/comments/2020/reactions">
+<w:styles xmlns:mc="http://schemas.openxmlformats.org/markup-compatibility/2006" xmlns:o="urn:schemas-microsoft-com:office:office" xmlns:r="http://schemas.openxmlformats.org/officeDocument/2006/relationships" xmlns:m="http://schemas.openxmlformats.org/officeDocument/2006/math" xmlns:v="urn:schemas-microsoft-com:vml" xmlns:w="http://schemas.openxmlformats.org/wordprocessingml/2006/main" xmlns:w14="http://schemas.microsoft.com/office/word/2010/wordml" xmlns:w10="urn:schemas-microsoft-com:office:word" xmlns:sl="http://schemas.openxmlformats.org/schemaLibrary/2006/main" xmlns:wpsCustomData="http://www.wps.cn/officeDocument/2013/wpsCustomData" mc:Ignorable="w14">
   <w:docDefaults>
     <w:rPrDefault>
       <w:rPr>
-        <w:rFonts w:ascii="Arial" w:cs="Arial" w:eastAsia="Arial" w:hAnsi="Arial"/>
-        <w:sz w:val="22"/>
-        <w:szCs w:val="22"/>
-        <w:lang w:val="en"/>
+        <w:rFonts w:ascii="Arial" w:hAnsi="Arial" w:eastAsia="Arial" w:cs="Arial"/>
       </w:rPr>
     </w:rPrDefault>
-    <w:pPrDefault>
-      <w:pPr>
-        <w:spacing w:line="276" w:lineRule="auto"/>
-      </w:pPr>
-    </w:pPrDefault>
+    <w:pPrDefault/>
   </w:docDefaults>
-  <w:style w:type="paragraph" w:styleId="Normal" w:default="1">
-    <w:name w:val="normal"/>
+  <w:latentStyles w:count="260" w:defQFormat="0" w:defUnhideWhenUsed="1" w:defSemiHidden="1" w:defUIPriority="99" w:defLockedState="0">
+    <w:lsdException w:qFormat="1" w:unhideWhenUsed="0" w:uiPriority="0" w:semiHidden="0" w:name="Normal"/>
+    <w:lsdException w:unhideWhenUsed="0" w:uiPriority="0" w:semiHidden="0" w:name="heading 1"/>
+    <w:lsdException w:qFormat="1" w:unhideWhenUsed="0" w:uiPriority="0" w:semiHidden="0" w:name="heading 2"/>
+    <w:lsdException w:qFormat="1" w:unhideWhenUsed="0" w:uiPriority="0" w:semiHidden="0" w:name="heading 3"/>
+    <w:lsdException w:unhideWhenUsed="0" w:uiPriority="0" w:semiHidden="0" w:name="heading 4"/>
+    <w:lsdException w:qFormat="1" w:unhideWhenUsed="0" w:uiPriority="0" w:semiHidden="0" w:name="heading 5"/>
+    <w:lsdException w:unhideWhenUsed="0" w:uiPriority="0" w:semiHidden="0" w:name="heading 6"/>
+    <w:lsdException w:qFormat="1" w:uiPriority="0" w:name="heading 7"/>
+    <w:lsdException w:qFormat="1" w:uiPriority="0" w:name="heading 8"/>
+    <w:lsdException w:qFormat="1" w:uiPriority="0" w:name="heading 9"/>
+    <w:lsdException w:unhideWhenUsed="0" w:uiPriority="0" w:semiHidden="0" w:name="index 1"/>
+    <w:lsdException w:unhideWhenUsed="0" w:uiPriority="0" w:semiHidden="0" w:name="index 2"/>
+    <w:lsdException w:unhideWhenUsed="0" w:uiPriority="0" w:semiHidden="0" w:name="index 3"/>
+    <w:lsdException w:unhideWhenUsed="0" w:uiPriority="0" w:semiHidden="0" w:name="index 4"/>
+    <w:lsdException w:unhideWhenUsed="0" w:uiPriority="0" w:semiHidden="0" w:name="index 5"/>
+    <w:lsdException w:unhideWhenUsed="0" w:uiPriority="0" w:semiHidden="0" w:name="index 6"/>
+    <w:lsdException w:unhideWhenUsed="0" w:uiPriority="0" w:semiHidden="0" w:name="index 7"/>
+    <w:lsdException w:unhideWhenUsed="0" w:uiPriority="0" w:semiHidden="0" w:name="index 8"/>
+    <w:lsdException w:unhideWhenUsed="0" w:uiPriority="0" w:semiHidden="0" w:name="index 9"/>
+    <w:lsdException w:unhideWhenUsed="0" w:uiPriority="0" w:semiHidden="0" w:name="toc 1"/>
+    <w:lsdException w:unhideWhenUsed="0" w:uiPriority="0" w:semiHidden="0" w:name="toc 2"/>
+    <w:lsdException w:unhideWhenUsed="0" w:uiPriority="0" w:semiHidden="0" w:name="toc 3"/>
+    <w:lsdException w:unhideWhenUsed="0" w:uiPriority="0" w:semiHidden="0" w:name="toc 4"/>
+    <w:lsdException w:unhideWhenUsed="0" w:uiPriority="0" w:semiHidden="0" w:name="toc 5"/>
+    <w:lsdException w:unhideWhenUsed="0" w:uiPriority="0" w:semiHidden="0" w:name="toc 6"/>
+    <w:lsdException w:unhideWhenUsed="0" w:uiPriority="0" w:semiHidden="0" w:name="toc 7"/>
+    <w:lsdException w:unhideWhenUsed="0" w:uiPriority="0" w:semiHidden="0" w:name="toc 8"/>
+    <w:lsdException w:unhideWhenUsed="0" w:uiPriority="0" w:semiHidden="0" w:name="toc 9"/>
+    <w:lsdException w:unhideWhenUsed="0" w:uiPriority="0" w:semiHidden="0" w:name="Normal Indent"/>
+    <w:lsdException w:unhideWhenUsed="0" w:uiPriority="0" w:semiHidden="0" w:name="footnote text"/>
+    <w:lsdException w:unhideWhenUsed="0" w:uiPriority="0" w:semiHidden="0" w:name="annotation text"/>
+    <w:lsdException w:unhideWhenUsed="0" w:uiPriority="0" w:semiHidden="0" w:name="header"/>
+    <w:lsdException w:unhideWhenUsed="0" w:uiPriority="0" w:semiHidden="0" w:name="footer"/>
+    <w:lsdException w:unhideWhenUsed="0" w:uiPriority="0" w:semiHidden="0" w:name="index heading"/>
+    <w:lsdException w:qFormat="1" w:uiPriority="0" w:name="caption"/>
+    <w:lsdException w:unhideWhenUsed="0" w:uiPriority="0" w:semiHidden="0" w:name="table of figures"/>
+    <w:lsdException w:unhideWhenUsed="0" w:uiPriority="0" w:semiHidden="0" w:name="envelope address"/>
+    <w:lsdException w:unhideWhenUsed="0" w:uiPriority="0" w:semiHidden="0" w:name="envelope return"/>
+    <w:lsdException w:unhideWhenUsed="0" w:uiPriority="0" w:semiHidden="0" w:name="footnote reference"/>
+    <w:lsdException w:unhideWhenUsed="0" w:uiPriority="0" w:semiHidden="0" w:name="annotation reference"/>
+    <w:lsdException w:unhideWhenUsed="0" w:uiPriority="0" w:semiHidden="0" w:name="line number"/>
+    <w:lsdException w:unhideWhenUsed="0" w:uiPriority="0" w:semiHidden="0" w:name="page number"/>
+    <w:lsdException w:unhideWhenUsed="0" w:uiPriority="0" w:semiHidden="0" w:name="endnote reference"/>
+    <w:lsdException w:unhideWhenUsed="0" w:uiPriority="0" w:semiHidden="0" w:name="endnote text"/>
+    <w:lsdException w:unhideWhenUsed="0" w:uiPriority="0" w:semiHidden="0" w:name="table of authorities"/>
+    <w:lsdException w:unhideWhenUsed="0" w:uiPriority="0" w:semiHidden="0" w:name="macro"/>
+    <w:lsdException w:unhideWhenUsed="0" w:uiPriority="0" w:semiHidden="0" w:name="toa heading"/>
+    <w:lsdException w:unhideWhenUsed="0" w:uiPriority="0" w:semiHidden="0" w:name="List"/>
+    <w:lsdException w:unhideWhenUsed="0" w:uiPriority="0" w:semiHidden="0" w:name="List Bullet"/>
+    <w:lsdException w:unhideWhenUsed="0" w:uiPriority="0" w:semiHidden="0" w:name="List Number"/>
+    <w:lsdException w:unhideWhenUsed="0" w:uiPriority="0" w:semiHidden="0" w:name="List 2"/>
+    <w:lsdException w:unhideWhenUsed="0" w:uiPriority="0" w:semiHidden="0" w:name="List 3"/>
+    <w:lsdException w:unhideWhenUsed="0" w:uiPriority="0" w:semiHidden="0" w:name="List 4"/>
+    <w:lsdException w:unhideWhenUsed="0" w:uiPriority="0" w:semiHidden="0" w:name="List 5"/>
+    <w:lsdException w:unhideWhenUsed="0" w:uiPriority="0" w:semiHidden="0" w:name="List Bullet 2"/>
+    <w:lsdException w:unhideWhenUsed="0" w:uiPriority="0" w:semiHidden="0" w:name="List Bullet 3"/>
+    <w:lsdException w:unhideWhenUsed="0" w:uiPriority="0" w:semiHidden="0" w:name="List Bullet 4"/>
+    <w:lsdException w:unhideWhenUsed="0" w:uiPriority="0" w:semiHidden="0" w:name="List Bullet 5"/>
+    <w:lsdException w:unhideWhenUsed="0" w:uiPriority="0" w:semiHidden="0" w:name="List Number 2"/>
+    <w:lsdException w:unhideWhenUsed="0" w:uiPriority="0" w:semiHidden="0" w:name="List Number 3"/>
+    <w:lsdException w:unhideWhenUsed="0" w:uiPriority="0" w:semiHidden="0" w:name="List Number 4"/>
+    <w:lsdException w:unhideWhenUsed="0" w:uiPriority="0" w:semiHidden="0" w:name="List Number 5"/>
+    <w:lsdException w:qFormat="1" w:unhideWhenUsed="0" w:uiPriority="0" w:semiHidden="0" w:name="Title"/>
+    <w:lsdException w:unhideWhenUsed="0" w:uiPriority="0" w:semiHidden="0" w:name="Closing"/>
+    <w:lsdException w:unhideWhenUsed="0" w:uiPriority="0" w:semiHidden="0" w:name="Signature"/>
+    <w:lsdException w:unhideWhenUsed="0" w:uiPriority="0" w:name="Default Paragraph Font"/>
+    <w:lsdException w:unhideWhenUsed="0" w:uiPriority="0" w:semiHidden="0" w:name="Body Text"/>
+    <w:lsdException w:unhideWhenUsed="0" w:uiPriority="0" w:semiHidden="0" w:name="Body Text Indent"/>
+    <w:lsdException w:unhideWhenUsed="0" w:uiPriority="0" w:semiHidden="0" w:name="List Continue"/>
+    <w:lsdException w:unhideWhenUsed="0" w:uiPriority="0" w:semiHidden="0" w:name="List Continue 2"/>
+    <w:lsdException w:unhideWhenUsed="0" w:uiPriority="0" w:semiHidden="0" w:name="List Continue 3"/>
+    <w:lsdException w:unhideWhenUsed="0" w:uiPriority="0" w:semiHidden="0" w:name="List Continue 4"/>
+    <w:lsdException w:unhideWhenUsed="0" w:uiPriority="0" w:semiHidden="0" w:name="List Continue 5"/>
+    <w:lsdException w:unhideWhenUsed="0" w:uiPriority="0" w:semiHidden="0" w:name="Message Header"/>
+    <w:lsdException w:qFormat="1" w:unhideWhenUsed="0" w:uiPriority="0" w:semiHidden="0" w:name="Subtitle"/>
+    <w:lsdException w:unhideWhenUsed="0" w:uiPriority="0" w:semiHidden="0" w:name="Salutation"/>
+    <w:lsdException w:unhideWhenUsed="0" w:uiPriority="0" w:semiHidden="0" w:name="Date"/>
+    <w:lsdException w:unhideWhenUsed="0" w:uiPriority="0" w:semiHidden="0" w:name="Body Text First Indent"/>
+    <w:lsdException w:unhideWhenUsed="0" w:uiPriority="0" w:semiHidden="0" w:name="Body Text First Indent 2"/>
+    <w:lsdException w:unhideWhenUsed="0" w:uiPriority="0" w:semiHidden="0" w:name="Note Heading"/>
+    <w:lsdException w:unhideWhenUsed="0" w:uiPriority="0" w:semiHidden="0" w:name="Body Text 2"/>
+    <w:lsdException w:unhideWhenUsed="0" w:uiPriority="0" w:semiHidden="0" w:name="Body Text 3"/>
+    <w:lsdException w:unhideWhenUsed="0" w:uiPriority="0" w:semiHidden="0" w:name="Body Text Indent 2"/>
+    <w:lsdException w:unhideWhenUsed="0" w:uiPriority="0" w:semiHidden="0" w:name="Body Text Indent 3"/>
+    <w:lsdException w:unhideWhenUsed="0" w:uiPriority="0" w:semiHidden="0" w:name="Block Text"/>
+    <w:lsdException w:unhideWhenUsed="0" w:uiPriority="0" w:semiHidden="0" w:name="Hyperlink"/>
+    <w:lsdException w:unhideWhenUsed="0" w:uiPriority="0" w:semiHidden="0" w:name="FollowedHyperlink"/>
+    <w:lsdException w:qFormat="1" w:unhideWhenUsed="0" w:uiPriority="0" w:semiHidden="0" w:name="Strong"/>
+    <w:lsdException w:qFormat="1" w:unhideWhenUsed="0" w:uiPriority="0" w:semiHidden="0" w:name="Emphasis"/>
+    <w:lsdException w:unhideWhenUsed="0" w:uiPriority="0" w:semiHidden="0" w:name="Document Map"/>
+    <w:lsdException w:unhideWhenUsed="0" w:uiPriority="0" w:semiHidden="0" w:name="Plain Text"/>
+    <w:lsdException w:unhideWhenUsed="0" w:uiPriority="0" w:semiHidden="0" w:name="E-mail Signature"/>
+    <w:lsdException w:unhideWhenUsed="0" w:uiPriority="0" w:semiHidden="0" w:name="Normal (Web)"/>
+    <w:lsdException w:unhideWhenUsed="0" w:uiPriority="0" w:semiHidden="0" w:name="HTML Acronym"/>
+    <w:lsdException w:unhideWhenUsed="0" w:uiPriority="0" w:semiHidden="0" w:name="HTML Address"/>
+    <w:lsdException w:unhideWhenUsed="0" w:uiPriority="0" w:semiHidden="0" w:name="HTML Cite"/>
+    <w:lsdException w:unhideWhenUsed="0" w:uiPriority="0" w:semiHidden="0" w:name="HTML Code"/>
+    <w:lsdException w:unhideWhenUsed="0" w:uiPriority="0" w:semiHidden="0" w:name="HTML Definition"/>
+    <w:lsdException w:unhideWhenUsed="0" w:uiPriority="0" w:semiHidden="0" w:name="HTML Keyboard"/>
+    <w:lsdException w:unhideWhenUsed="0" w:uiPriority="0" w:semiHidden="0" w:name="HTML Preformatted"/>
+    <w:lsdException w:unhideWhenUsed="0" w:uiPriority="0" w:semiHidden="0" w:name="HTML Sample"/>
+    <w:lsdException w:unhideWhenUsed="0" w:uiPriority="0" w:semiHidden="0" w:name="HTML Typewriter"/>
+    <w:lsdException w:unhideWhenUsed="0" w:uiPriority="0" w:semiHidden="0" w:name="HTML Variable"/>
+    <w:lsdException w:unhideWhenUsed="0" w:uiPriority="0" w:name="Normal Table"/>
+    <w:lsdException w:unhideWhenUsed="0" w:uiPriority="0" w:semiHidden="0" w:name="annotation subject"/>
+    <w:lsdException w:unhideWhenUsed="0" w:uiPriority="0" w:semiHidden="0" w:name="Table Simple 1"/>
+    <w:lsdException w:unhideWhenUsed="0" w:uiPriority="0" w:semiHidden="0" w:name="Table Simple 2"/>
+    <w:lsdException w:unhideWhenUsed="0" w:uiPriority="0" w:semiHidden="0" w:name="Table Simple 3"/>
+    <w:lsdException w:unhideWhenUsed="0" w:uiPriority="0" w:semiHidden="0" w:name="Table Classic 1"/>
+    <w:lsdException w:unhideWhenUsed="0" w:uiPriority="0" w:semiHidden="0" w:name="Table Classic 2"/>
+    <w:lsdException w:unhideWhenUsed="0" w:uiPriority="0" w:semiHidden="0" w:name="Table Classic 3"/>
+    <w:lsdException w:unhideWhenUsed="0" w:uiPriority="0" w:semiHidden="0" w:name="Table Classic 4"/>
+    <w:lsdException w:unhideWhenUsed="0" w:uiPriority="0" w:semiHidden="0" w:name="Table Colorful 1"/>
+    <w:lsdException w:unhideWhenUsed="0" w:uiPriority="0" w:semiHidden="0" w:name="Table Colorful 2"/>
+    <w:lsdException w:unhideWhenUsed="0" w:uiPriority="0" w:semiHidden="0" w:name="Table Colorful 3"/>
+    <w:lsdException w:unhideWhenUsed="0" w:uiPriority="0" w:semiHidden="0" w:name="Table Columns 1"/>
+    <w:lsdException w:unhideWhenUsed="0" w:uiPriority="0" w:semiHidden="0" w:name="Table Columns 2"/>
+    <w:lsdException w:unhideWhenUsed="0" w:uiPriority="0" w:semiHidden="0" w:name="Table Columns 3"/>
+    <w:lsdException w:unhideWhenUsed="0" w:uiPriority="0" w:semiHidden="0" w:name="Table Columns 4"/>
+    <w:lsdException w:unhideWhenUsed="0" w:uiPriority="0" w:semiHidden="0" w:name="Table Columns 5"/>
+    <w:lsdException w:unhideWhenUsed="0" w:uiPriority="0" w:semiHidden="0" w:name="Table Grid 1"/>
+    <w:lsdException w:unhideWhenUsed="0" w:uiPriority="0" w:semiHidden="0" w:name="Table Grid 2"/>
+    <w:lsdException w:unhideWhenUsed="0" w:uiPriority="0" w:semiHidden="0" w:name="Table Grid 3"/>
+    <w:lsdException w:unhideWhenUsed="0" w:uiPriority="0" w:semiHidden="0" w:name="Table Grid 4"/>
+    <w:lsdException w:unhideWhenUsed="0" w:uiPriority="0" w:semiHidden="0" w:name="Table Grid 5"/>
+    <w:lsdException w:unhideWhenUsed="0" w:uiPriority="0" w:semiHidden="0" w:name="Table Grid 6"/>
+    <w:lsdException w:unhideWhenUsed="0" w:uiPriority="0" w:semiHidden="0" w:name="Table Grid 7"/>
+    <w:lsdException w:unhideWhenUsed="0" w:uiPriority="0" w:semiHidden="0" w:name="Table Grid 8"/>
+    <w:lsdException w:unhideWhenUsed="0" w:uiPriority="0" w:semiHidden="0" w:name="Table List 1"/>
+    <w:lsdException w:unhideWhenUsed="0" w:uiPriority="0" w:semiHidden="0" w:name="Table List 2"/>
+    <w:lsdException w:unhideWhenUsed="0" w:uiPriority="0" w:semiHidden="0" w:name="Table List 3"/>
+    <w:lsdException w:unhideWhenUsed="0" w:uiPriority="0" w:semiHidden="0" w:name="Table List 4"/>
+    <w:lsdException w:unhideWhenUsed="0" w:uiPriority="0" w:semiHidden="0" w:name="Table List 5"/>
+    <w:lsdException w:unhideWhenUsed="0" w:uiPriority="0" w:semiHidden="0" w:name="Table List 6"/>
+    <w:lsdException w:unhideWhenUsed="0" w:uiPriority="0" w:semiHidden="0" w:name="Table List 7"/>
+    <w:lsdException w:unhideWhenUsed="0" w:uiPriority="0" w:semiHidden="0" w:name="Table List 8"/>
+    <w:lsdException w:unhideWhenUsed="0" w:uiPriority="0" w:semiHidden="0" w:name="Table 3D effects 1"/>
+    <w:lsdException w:unhideWhenUsed="0" w:uiPriority="0" w:semiHidden="0" w:name="Table 3D effects 2"/>
+    <w:lsdException w:unhideWhenUsed="0" w:uiPriority="0" w:semiHidden="0" w:name="Table 3D effects 3"/>
+    <w:lsdException w:unhideWhenUsed="0" w:uiPriority="0" w:semiHidden="0" w:name="Table Contemporary"/>
+    <w:lsdException w:unhideWhenUsed="0" w:uiPriority="0" w:semiHidden="0" w:name="Table Elegant"/>
+    <w:lsdException w:unhideWhenUsed="0" w:uiPriority="0" w:semiHidden="0" w:name="Table Professional"/>
+    <w:lsdException w:unhideWhenUsed="0" w:uiPriority="0" w:semiHidden="0" w:name="Table Subtle 1"/>
+    <w:lsdException w:unhideWhenUsed="0" w:uiPriority="0" w:semiHidden="0" w:name="Table Subtle 2"/>
+    <w:lsdException w:unhideWhenUsed="0" w:uiPriority="0" w:semiHidden="0" w:name="Table Web 1"/>
+    <w:lsdException w:unhideWhenUsed="0" w:uiPriority="0" w:semiHidden="0" w:name="Table Web 2"/>
+    <w:lsdException w:unhideWhenUsed="0" w:uiPriority="0" w:semiHidden="0" w:name="Table Web 3"/>
+    <w:lsdException w:unhideWhenUsed="0" w:uiPriority="0" w:semiHidden="0" w:name="Balloon Text"/>
+    <w:lsdException w:unhideWhenUsed="0" w:uiPriority="0" w:semiHidden="0" w:name="Table Grid"/>
+    <w:lsdException w:unhideWhenUsed="0" w:uiPriority="0" w:semiHidden="0" w:name="Table Theme"/>
+    <w:lsdException w:unhideWhenUsed="0" w:uiPriority="60" w:semiHidden="0" w:name="Light Shading"/>
+    <w:lsdException w:unhideWhenUsed="0" w:uiPriority="61" w:semiHidden="0" w:name="Light List"/>
+    <w:lsdException w:unhideWhenUsed="0" w:uiPriority="62" w:semiHidden="0" w:name="Light Grid"/>
+    <w:lsdException w:unhideWhenUsed="0" w:uiPriority="63" w:semiHidden="0" w:name="Medium Shading 1"/>
+    <w:lsdException w:unhideWhenUsed="0" w:uiPriority="64" w:semiHidden="0" w:name="Medium Shading 2"/>
+    <w:lsdException w:unhideWhenUsed="0" w:uiPriority="65" w:semiHidden="0" w:name="Medium List 1"/>
+    <w:lsdException w:unhideWhenUsed="0" w:uiPriority="66" w:semiHidden="0" w:name="Medium List 2"/>
+    <w:lsdException w:unhideWhenUsed="0" w:uiPriority="67" w:semiHidden="0" w:name="Medium Grid 1"/>
+    <w:lsdException w:unhideWhenUsed="0" w:uiPriority="68" w:semiHidden="0" w:name="Medium Grid 2"/>
+    <w:lsdException w:unhideWhenUsed="0" w:uiPriority="69" w:semiHidden="0" w:name="Medium Grid 3"/>
+    <w:lsdException w:unhideWhenUsed="0" w:uiPriority="70" w:semiHidden="0" w:name="Dark List"/>
+    <w:lsdException w:unhideWhenUsed="0" w:uiPriority="71" w:semiHidden="0" w:name="Colorful Shading"/>
+    <w:lsdException w:unhideWhenUsed="0" w:uiPriority="72" w:semiHidden="0" w:name="Colorful List"/>
+    <w:lsdException w:unhideWhenUsed="0" w:uiPriority="73" w:semiHidden="0" w:name="Colorful Grid"/>
+    <w:lsdException w:unhideWhenUsed="0" w:uiPriority="60" w:semiHidden="0" w:name="Light Shading Accent 1"/>
+    <w:lsdException w:unhideWhenUsed="0" w:uiPriority="61" w:semiHidden="0" w:name="Light List Accent 1"/>
+    <w:lsdException w:unhideWhenUsed="0" w:uiPriority="62" w:semiHidden="0" w:name="Light Grid Accent 1"/>
+    <w:lsdException w:unhideWhenUsed="0" w:uiPriority="63" w:semiHidden="0" w:name="Medium Shading 1 Accent 1"/>
+    <w:lsdException w:unhideWhenUsed="0" w:uiPriority="64" w:semiHidden="0" w:name="Medium Shading 2 Accent 1"/>
+    <w:lsdException w:unhideWhenUsed="0" w:uiPriority="65" w:semiHidden="0" w:name="Medium List 1 Accent 1"/>
+    <w:lsdException w:unhideWhenUsed="0" w:uiPriority="66" w:semiHidden="0" w:name="Medium List 2 Accent 1"/>
+    <w:lsdException w:unhideWhenUsed="0" w:uiPriority="67" w:semiHidden="0" w:name="Medium Grid 1 Accent 1"/>
+    <w:lsdException w:unhideWhenUsed="0" w:uiPriority="68" w:semiHidden="0" w:name="Medium Grid 2 Accent 1"/>
+    <w:lsdException w:unhideWhenUsed="0" w:uiPriority="69" w:semiHidden="0" w:name="Medium Grid 3 Accent 1"/>
+    <w:lsdException w:unhideWhenUsed="0" w:uiPriority="70" w:semiHidden="0" w:name="Dark List Accent 1"/>
+    <w:lsdException w:unhideWhenUsed="0" w:uiPriority="71" w:semiHidden="0" w:name="Colorful Shading Accent 1"/>
+    <w:lsdException w:unhideWhenUsed="0" w:uiPriority="72" w:semiHidden="0" w:name="Colorful List Accent 1"/>
+    <w:lsdException w:unhideWhenUsed="0" w:uiPriority="73" w:semiHidden="0" w:name="Colorful Grid Accent 1"/>
+    <w:lsdException w:unhideWhenUsed="0" w:uiPriority="60" w:semiHidden="0" w:name="Light Shading Accent 2"/>
+    <w:lsdException w:unhideWhenUsed="0" w:uiPriority="61" w:semiHidden="0" w:name="Light List Accent 2"/>
+    <w:lsdException w:unhideWhenUsed="0" w:uiPriority="62" w:semiHidden="0" w:name="Light Grid Accent 2"/>
+    <w:lsdException w:unhideWhenUsed="0" w:uiPriority="63" w:semiHidden="0" w:name="Medium Shading 1 Accent 2"/>
+    <w:lsdException w:unhideWhenUsed="0" w:uiPriority="64" w:semiHidden="0" w:name="Medium Shading 2 Accent 2"/>
+    <w:lsdException w:unhideWhenUsed="0" w:uiPriority="65" w:semiHidden="0" w:name="Medium List 1 Accent 2"/>
+    <w:lsdException w:unhideWhenUsed="0" w:uiPriority="66" w:semiHidden="0" w:name="Medium List 2 Accent 2"/>
+    <w:lsdException w:unhideWhenUsed="0" w:uiPriority="67" w:semiHidden="0" w:name="Medium Grid 1 Accent 2"/>
+    <w:lsdException w:unhideWhenUsed="0" w:uiPriority="68" w:semiHidden="0" w:name="Medium Grid 2 Accent 2"/>
+    <w:lsdException w:unhideWhenUsed="0" w:uiPriority="69" w:semiHidden="0" w:name="Medium Grid 3 Accent 2"/>
+    <w:lsdException w:unhideWhenUsed="0" w:uiPriority="70" w:semiHidden="0" w:name="Dark List Accent 2"/>
+    <w:lsdException w:unhideWhenUsed="0" w:uiPriority="71" w:semiHidden="0" w:name="Colorful Shading Accent 2"/>
+    <w:lsdException w:unhideWhenUsed="0" w:uiPriority="72" w:semiHidden="0" w:name="Colorful List Accent 2"/>
+    <w:lsdException w:unhideWhenUsed="0" w:uiPriority="73" w:semiHidden="0" w:name="Colorful Grid Accent 2"/>
+    <w:lsdException w:unhideWhenUsed="0" w:uiPriority="60" w:semiHidden="0" w:name="Light Shading Accent 3"/>
+    <w:lsdException w:unhideWhenUsed="0" w:uiPriority="61" w:semiHidden="0" w:name="Light List Accent 3"/>
+    <w:lsdException w:unhideWhenUsed="0" w:uiPriority="62" w:semiHidden="0" w:name="Light Grid Accent 3"/>
+    <w:lsdException w:unhideWhenUsed="0" w:uiPriority="63" w:semiHidden="0" w:name="Medium Shading 1 Accent 3"/>
+    <w:lsdException w:unhideWhenUsed="0" w:uiPriority="64" w:semiHidden="0" w:name="Medium Shading 2 Accent 3"/>
+    <w:lsdException w:unhideWhenUsed="0" w:uiPriority="65" w:semiHidden="0" w:name="Medium List 1 Accent 3"/>
+    <w:lsdException w:unhideWhenUsed="0" w:uiPriority="66" w:semiHidden="0" w:name="Medium List 2 Accent 3"/>
+    <w:lsdException w:unhideWhenUsed="0" w:uiPriority="67" w:semiHidden="0" w:name="Medium Grid 1 Accent 3"/>
+    <w:lsdException w:unhideWhenUsed="0" w:uiPriority="68" w:semiHidden="0" w:name="Medium Grid 2 Accent 3"/>
+    <w:lsdException w:unhideWhenUsed="0" w:uiPriority="69" w:semiHidden="0" w:name="Medium Grid 3 Accent 3"/>
+    <w:lsdException w:unhideWhenUsed="0" w:uiPriority="70" w:semiHidden="0" w:name="Dark List Accent 3"/>
+    <w:lsdException w:unhideWhenUsed="0" w:uiPriority="71" w:semiHidden="0" w:name="Colorful Shading Accent 3"/>
+    <w:lsdException w:unhideWhenUsed="0" w:uiPriority="72" w:semiHidden="0" w:name="Colorful List Accent 3"/>
+    <w:lsdException w:unhideWhenUsed="0" w:uiPriority="73" w:semiHidden="0" w:name="Colorful Grid Accent 3"/>
+    <w:lsdException w:unhideWhenUsed="0" w:uiPriority="60" w:semiHidden="0" w:name="Light Shading Accent 4"/>
+    <w:lsdException w:unhideWhenUsed="0" w:uiPriority="61" w:semiHidden="0" w:name="Light List Accent 4"/>
+    <w:lsdException w:unhideWhenUsed="0" w:uiPriority="62" w:semiHidden="0" w:name="Light Grid Accent 4"/>
+    <w:lsdException w:unhideWhenUsed="0" w:uiPriority="63" w:semiHidden="0" w:name="Medium Shading 1 Accent 4"/>
+    <w:lsdException w:unhideWhenUsed="0" w:uiPriority="64" w:semiHidden="0" w:name="Medium Shading 2 Accent 4"/>
+    <w:lsdException w:unhideWhenUsed="0" w:uiPriority="65" w:semiHidden="0" w:name="Medium List 1 Accent 4"/>
+    <w:lsdException w:unhideWhenUsed="0" w:uiPriority="66" w:semiHidden="0" w:name="Medium List 2 Accent 4"/>
+    <w:lsdException w:unhideWhenUsed="0" w:uiPriority="67" w:semiHidden="0" w:name="Medium Grid 1 Accent 4"/>
+    <w:lsdException w:unhideWhenUsed="0" w:uiPriority="68" w:semiHidden="0" w:name="Medium Grid 2 Accent 4"/>
+    <w:lsdException w:unhideWhenUsed="0" w:uiPriority="69" w:semiHidden="0" w:name="Medium Grid 3 Accent 4"/>
+    <w:lsdException w:unhideWhenUsed="0" w:uiPriority="70" w:semiHidden="0" w:name="Dark List Accent 4"/>
+    <w:lsdException w:unhideWhenUsed="0" w:uiPriority="71" w:semiHidden="0" w:name="Colorful Shading Accent 4"/>
+    <w:lsdException w:unhideWhenUsed="0" w:uiPriority="72" w:semiHidden="0" w:name="Colorful List Accent 4"/>
+    <w:lsdException w:unhideWhenUsed="0" w:uiPriority="73" w:semiHidden="0" w:name="Colorful Grid Accent 4"/>
+    <w:lsdException w:unhideWhenUsed="0" w:uiPriority="60" w:semiHidden="0" w:name="Light Shading Accent 5"/>
+    <w:lsdException w:unhideWhenUsed="0" w:uiPriority="61" w:semiHidden="0" w:name="Light List Accent 5"/>
+    <w:lsdException w:unhideWhenUsed="0" w:uiPriority="62" w:semiHidden="0" w:name="Light Grid Accent 5"/>
+    <w:lsdException w:unhideWhenUsed="0" w:uiPriority="63" w:semiHidden="0" w:name="Medium Shading 1 Accent 5"/>
+    <w:lsdException w:unhideWhenUsed="0" w:uiPriority="64" w:semiHidden="0" w:name="Medium Shading 2 Accent 5"/>
+    <w:lsdException w:unhideWhenUsed="0" w:uiPriority="65" w:semiHidden="0" w:name="Medium List 1 Accent 5"/>
+    <w:lsdException w:unhideWhenUsed="0" w:uiPriority="66" w:semiHidden="0" w:name="Medium List 2 Accent 5"/>
+    <w:lsdException w:unhideWhenUsed="0" w:uiPriority="67" w:semiHidden="0" w:name="Medium Grid 1 Accent 5"/>
+    <w:lsdException w:unhideWhenUsed="0" w:uiPriority="68" w:semiHidden="0" w:name="Medium Grid 2 Accent 5"/>
+    <w:lsdException w:unhideWhenUsed="0" w:uiPriority="69" w:semiHidden="0" w:name="Medium Grid 3 Accent 5"/>
+    <w:lsdException w:unhideWhenUsed="0" w:uiPriority="70" w:semiHidden="0" w:name="Dark List Accent 5"/>
+    <w:lsdException w:unhideWhenUsed="0" w:uiPriority="71" w:semiHidden="0" w:name="Colorful Shading Accent 5"/>
+    <w:lsdException w:unhideWhenUsed="0" w:uiPriority="72" w:semiHidden="0" w:name="Colorful List Accent 5"/>
+    <w:lsdException w:unhideWhenUsed="0" w:uiPriority="73" w:semiHidden="0" w:name="Colorful Grid Accent 5"/>
+    <w:lsdException w:unhideWhenUsed="0" w:uiPriority="60" w:semiHidden="0" w:name="Light Shading Accent 6"/>
+    <w:lsdException w:unhideWhenUsed="0" w:uiPriority="61" w:semiHidden="0" w:name="Light List Accent 6"/>
+    <w:lsdException w:unhideWhenUsed="0" w:uiPriority="62" w:semiHidden="0" w:name="Light Grid Accent 6"/>
+    <w:lsdException w:unhideWhenUsed="0" w:uiPriority="63" w:semiHidden="0" w:name="Medium Shading 1 Accent 6"/>
+    <w:lsdException w:unhideWhenUsed="0" w:uiPriority="64" w:semiHidden="0" w:name="Medium Shading 2 Accent 6"/>
+    <w:lsdException w:unhideWhenUsed="0" w:uiPriority="65" w:semiHidden="0" w:name="Medium List 1 Accent 6"/>
+    <w:lsdException w:unhideWhenUsed="0" w:uiPriority="66" w:semiHidden="0" w:name="Medium List 2 Accent 6"/>
+    <w:lsdException w:unhideWhenUsed="0" w:uiPriority="67" w:semiHidden="0" w:name="Medium Grid 1 Accent 6"/>
+    <w:lsdException w:unhideWhenUsed="0" w:uiPriority="68" w:semiHidden="0" w:name="Medium Grid 2 Accent 6"/>
+    <w:lsdException w:unhideWhenUsed="0" w:uiPriority="69" w:semiHidden="0" w:name="Medium Grid 3 Accent 6"/>
+    <w:lsdException w:unhideWhenUsed="0" w:uiPriority="70" w:semiHidden="0" w:name="Dark List Accent 6"/>
+    <w:lsdException w:unhideWhenUsed="0" w:uiPriority="71" w:semiHidden="0" w:name="Colorful Shading Accent 6"/>
+    <w:lsdException w:unhideWhenUsed="0" w:uiPriority="72" w:semiHidden="0" w:name="Colorful List Accent 6"/>
+    <w:lsdException w:unhideWhenUsed="0" w:uiPriority="73" w:semiHidden="0" w:name="Colorful Grid Accent 6"/>
+  </w:latentStyles>
+  <w:style w:type="paragraph" w:default="1" w:styleId="1">
+    <w:name w:val="Normal"/>
+    <w:qFormat/>
+    <w:uiPriority w:val="0"/>
+    <w:pPr>
+      <w:spacing w:line="276" w:lineRule="auto"/>
+    </w:pPr>
+    <w:rPr>
+      <w:rFonts w:ascii="Arial" w:hAnsi="Arial" w:eastAsia="Arial" w:cs="Arial"/>
+      <w:sz w:val="22"/>
+      <w:szCs w:val="22"/>
+      <w:lang w:val="en"/>
+    </w:rPr>
   </w:style>
-  <w:style w:type="table" w:styleId="TableNormal" w:default="1">
-    <w:name w:val="TableNormal"/>
-  </w:style>
-  <w:style w:type="paragraph" w:styleId="Heading1">
+  <w:style w:type="paragraph" w:styleId="2">
     <w:name w:val="heading 1"/>
-    <w:basedOn w:val="Normal"/>
-    <w:next w:val="Normal"/>
+    <w:basedOn w:val="1"/>
+    <w:next w:val="1"/>
+    <w:uiPriority w:val="0"/>
     <w:pPr>
-      <w:keepNext w:val="1"/>
-      <w:keepLines w:val="1"/>
+      <w:keepNext/>
+      <w:keepLines/>
       <w:pageBreakBefore w:val="0"/>
-      <w:spacing w:after="120" w:before="400" w:lineRule="auto"/>
+      <w:spacing w:before="400" w:after="120"/>
     </w:pPr>
     <w:rPr>
       <w:sz w:val="40"/>
       <w:szCs w:val="40"/>
     </w:rPr>
   </w:style>
-  <w:style w:type="paragraph" w:styleId="Heading2">
+  <w:style w:type="paragraph" w:styleId="3">
     <w:name w:val="heading 2"/>
-    <w:basedOn w:val="Normal"/>
-    <w:next w:val="Normal"/>
+    <w:basedOn w:val="1"/>
+    <w:next w:val="1"/>
+    <w:qFormat/>
+    <w:uiPriority w:val="0"/>
     <w:pPr>
-      <w:keepNext w:val="1"/>
-      <w:keepLines w:val="1"/>
+      <w:keepNext/>
+      <w:keepLines/>
       <w:pageBreakBefore w:val="0"/>
-      <w:spacing w:after="120" w:before="360" w:lineRule="auto"/>
+      <w:spacing w:before="360" w:after="120"/>
     </w:pPr>
     <w:rPr>
-      <w:b w:val="0"/>
       <w:sz w:val="32"/>
       <w:szCs w:val="32"/>
     </w:rPr>
   </w:style>
-  <w:style w:type="paragraph" w:styleId="Heading3">
+  <w:style w:type="paragraph" w:styleId="4">
     <w:name w:val="heading 3"/>
-    <w:basedOn w:val="Normal"/>
-    <w:next w:val="Normal"/>
+    <w:basedOn w:val="1"/>
+    <w:next w:val="1"/>
+    <w:qFormat/>
+    <w:uiPriority w:val="0"/>
     <w:pPr>
-      <w:keepNext w:val="1"/>
-      <w:keepLines w:val="1"/>
+      <w:keepNext/>
+      <w:keepLines/>
       <w:pageBreakBefore w:val="0"/>
-      <w:spacing w:after="80" w:before="320" w:lineRule="auto"/>
+      <w:spacing w:before="320" w:after="80"/>
     </w:pPr>
     <w:rPr>
-      <w:b w:val="0"/>
       <w:color w:val="434343"/>
       <w:sz w:val="28"/>
       <w:szCs w:val="28"/>
     </w:rPr>
   </w:style>
-  <w:style w:type="paragraph" w:styleId="Heading4">
+  <w:style w:type="paragraph" w:styleId="5">
     <w:name w:val="heading 4"/>
-    <w:basedOn w:val="Normal"/>
-    <w:next w:val="Normal"/>
+    <w:basedOn w:val="1"/>
+    <w:next w:val="1"/>
+    <w:uiPriority w:val="0"/>
     <w:pPr>
-      <w:keepNext w:val="1"/>
-      <w:keepLines w:val="1"/>
+      <w:keepNext/>
+      <w:keepLines/>
       <w:pageBreakBefore w:val="0"/>
-      <w:spacing w:after="80" w:before="280" w:lineRule="auto"/>
+      <w:spacing w:before="280" w:after="80"/>
     </w:pPr>
     <w:rPr>
       <w:color w:val="666666"/>
@@ -1541,15 +1950,17 @@
       <w:szCs w:val="24"/>
     </w:rPr>
   </w:style>
-  <w:style w:type="paragraph" w:styleId="Heading5">
+  <w:style w:type="paragraph" w:styleId="6">
     <w:name w:val="heading 5"/>
-    <w:basedOn w:val="Normal"/>
-    <w:next w:val="Normal"/>
+    <w:basedOn w:val="1"/>
+    <w:next w:val="1"/>
+    <w:qFormat/>
+    <w:uiPriority w:val="0"/>
     <w:pPr>
-      <w:keepNext w:val="1"/>
-      <w:keepLines w:val="1"/>
+      <w:keepNext/>
+      <w:keepLines/>
       <w:pageBreakBefore w:val="0"/>
-      <w:spacing w:after="80" w:before="240" w:lineRule="auto"/>
+      <w:spacing w:before="240" w:after="80"/>
     </w:pPr>
     <w:rPr>
       <w:color w:val="666666"/>
@@ -1557,136 +1968,143 @@
       <w:szCs w:val="22"/>
     </w:rPr>
   </w:style>
-  <w:style w:type="paragraph" w:styleId="Heading6">
+  <w:style w:type="paragraph" w:styleId="7">
     <w:name w:val="heading 6"/>
-    <w:basedOn w:val="Normal"/>
-    <w:next w:val="Normal"/>
+    <w:basedOn w:val="1"/>
+    <w:next w:val="1"/>
+    <w:uiPriority w:val="0"/>
     <w:pPr>
-      <w:keepNext w:val="1"/>
-      <w:keepLines w:val="1"/>
+      <w:keepNext/>
+      <w:keepLines/>
       <w:pageBreakBefore w:val="0"/>
-      <w:spacing w:after="80" w:before="240" w:lineRule="auto"/>
+      <w:spacing w:before="240" w:after="80"/>
     </w:pPr>
     <w:rPr>
-      <w:i w:val="1"/>
+      <w:i/>
       <w:color w:val="666666"/>
       <w:sz w:val="22"/>
       <w:szCs w:val="22"/>
     </w:rPr>
   </w:style>
-  <w:style w:type="paragraph" w:styleId="Title">
+  <w:style w:type="character" w:default="1" w:styleId="8">
+    <w:name w:val="Default Paragraph Font"/>
+    <w:semiHidden/>
+    <w:uiPriority w:val="0"/>
+  </w:style>
+  <w:style w:type="table" w:default="1" w:styleId="9">
+    <w:name w:val="Normal Table"/>
+    <w:semiHidden/>
+    <w:uiPriority w:val="0"/>
+    <w:tblPr>
+      <w:tblCellMar>
+        <w:top w:w="0" w:type="dxa"/>
+        <w:left w:w="108" w:type="dxa"/>
+        <w:bottom w:w="0" w:type="dxa"/>
+        <w:right w:w="108" w:type="dxa"/>
+      </w:tblCellMar>
+    </w:tblPr>
+  </w:style>
+  <w:style w:type="paragraph" w:styleId="10">
+    <w:name w:val="Subtitle"/>
+    <w:basedOn w:val="1"/>
+    <w:next w:val="1"/>
+    <w:qFormat/>
+    <w:uiPriority w:val="0"/>
+    <w:pPr>
+      <w:keepNext/>
+      <w:keepLines/>
+      <w:pageBreakBefore w:val="0"/>
+      <w:spacing w:before="0" w:after="320"/>
+    </w:pPr>
+    <w:rPr>
+      <w:rFonts w:ascii="Arial" w:hAnsi="Arial" w:eastAsia="Arial" w:cs="Arial"/>
+      <w:color w:val="666666"/>
+      <w:sz w:val="30"/>
+      <w:szCs w:val="30"/>
+    </w:rPr>
+  </w:style>
+  <w:style w:type="paragraph" w:styleId="11">
     <w:name w:val="Title"/>
-    <w:basedOn w:val="Normal"/>
-    <w:next w:val="Normal"/>
+    <w:basedOn w:val="1"/>
+    <w:next w:val="1"/>
+    <w:qFormat/>
+    <w:uiPriority w:val="0"/>
     <w:pPr>
-      <w:keepNext w:val="1"/>
-      <w:keepLines w:val="1"/>
+      <w:keepNext/>
+      <w:keepLines/>
       <w:pageBreakBefore w:val="0"/>
-      <w:spacing w:after="60" w:before="0" w:lineRule="auto"/>
+      <w:spacing w:before="0" w:after="60"/>
     </w:pPr>
     <w:rPr>
       <w:sz w:val="52"/>
       <w:szCs w:val="52"/>
     </w:rPr>
   </w:style>
-  <w:style w:type="paragraph" w:styleId="Subtitle">
-    <w:name w:val="Subtitle"/>
-    <w:basedOn w:val="Normal"/>
-    <w:next w:val="Normal"/>
-    <w:pPr>
-      <w:keepNext w:val="1"/>
-      <w:keepLines w:val="1"/>
-      <w:pageBreakBefore w:val="0"/>
-      <w:spacing w:after="320" w:before="0" w:lineRule="auto"/>
-    </w:pPr>
-    <w:rPr>
-      <w:rFonts w:ascii="Arial" w:cs="Arial" w:eastAsia="Arial" w:hAnsi="Arial"/>
-      <w:i w:val="0"/>
-      <w:color w:val="666666"/>
-      <w:sz w:val="30"/>
-      <w:szCs w:val="30"/>
-    </w:rPr>
+  <w:style w:type="table" w:customStyle="1" w:styleId="12">
+    <w:name w:val="TableNormal"/>
+    <w:qFormat/>
+    <w:uiPriority w:val="0"/>
   </w:style>
-  <w:style w:type="table" w:styleId="Table1">
-    <w:basedOn w:val="TableNormal"/>
+  <w:style w:type="table" w:customStyle="1" w:styleId="13">
+    <w:name w:val="_Style 10"/>
+    <w:basedOn w:val="12"/>
+    <w:qFormat/>
+    <w:uiPriority w:val="0"/>
     <w:tblPr>
-      <w:tblStyleRowBandSize w:val="1"/>
-      <w:tblStyleColBandSize w:val="1"/>
       <w:tblCellMar>
-        <w:top w:w="100.0" w:type="dxa"/>
-        <w:left w:w="100.0" w:type="dxa"/>
-        <w:bottom w:w="100.0" w:type="dxa"/>
-        <w:right w:w="100.0" w:type="dxa"/>
+        <w:top w:w="100" w:type="dxa"/>
+        <w:left w:w="100" w:type="dxa"/>
+        <w:bottom w:w="100" w:type="dxa"/>
+        <w:right w:w="100" w:type="dxa"/>
       </w:tblCellMar>
     </w:tblPr>
-    <w:tblStylePr w:type="band1Horz">
-      <w:tcPr/>
-    </w:tblStylePr>
-    <w:tblStylePr w:type="band1Vert">
-      <w:tcPr/>
-    </w:tblStylePr>
-    <w:tblStylePr w:type="band2Horz">
-      <w:tcPr/>
-    </w:tblStylePr>
-    <w:tblStylePr w:type="band2Vert">
-      <w:tcPr/>
-    </w:tblStylePr>
-    <w:tblStylePr w:type="firstCol">
-      <w:tcPr/>
-    </w:tblStylePr>
-    <w:tblStylePr w:type="firstRow">
-      <w:tcPr/>
-    </w:tblStylePr>
-    <w:tblStylePr w:type="lastCol">
-      <w:tcPr/>
-    </w:tblStylePr>
-    <w:tblStylePr w:type="lastRow">
-      <w:tcPr/>
-    </w:tblStylePr>
-    <w:tblStylePr w:type="neCell">
-      <w:tcPr/>
-    </w:tblStylePr>
-    <w:tblStylePr w:type="nwCell">
-      <w:tcPr/>
-    </w:tblStylePr>
-    <w:tblStylePr w:type="seCell">
-      <w:tcPr/>
-    </w:tblStylePr>
-    <w:tblStylePr w:type="swCell">
-      <w:tcPr/>
-    </w:tblStylePr>
+    <w:tblStylePr w:type="firstRow"/>
+    <w:tblStylePr w:type="lastRow"/>
+    <w:tblStylePr w:type="firstCol"/>
+    <w:tblStylePr w:type="lastCol"/>
+    <w:tblStylePr w:type="band1Vert"/>
+    <w:tblStylePr w:type="band2Vert"/>
+    <w:tblStylePr w:type="band1Horz"/>
+    <w:tblStylePr w:type="band2Horz"/>
+    <w:tblStylePr w:type="neCell"/>
+    <w:tblStylePr w:type="nwCell"/>
+    <w:tblStylePr w:type="seCell"/>
+    <w:tblStylePr w:type="swCell"/>
   </w:style>
-  <w:style w:type="table" w:styleId="Table2">
-    <w:basedOn w:val="TableNormal"/>
+  <w:style w:type="table" w:customStyle="1" w:styleId="14">
+    <w:name w:val="_Style 11"/>
+    <w:basedOn w:val="12"/>
+    <w:qFormat/>
+    <w:uiPriority w:val="0"/>
     <w:pPr>
       <w:spacing w:after="0" w:line="240" w:lineRule="auto"/>
     </w:pPr>
     <w:tblPr>
-      <w:tblStyleRowBandSize w:val="1"/>
-      <w:tblStyleColBandSize w:val="1"/>
       <w:tblCellMar>
-        <w:top w:w="0.0" w:type="dxa"/>
-        <w:left w:w="108.0" w:type="dxa"/>
-        <w:bottom w:w="0.0" w:type="dxa"/>
-        <w:right w:w="108.0" w:type="dxa"/>
+        <w:top w:w="0" w:type="dxa"/>
+        <w:left w:w="108" w:type="dxa"/>
+        <w:bottom w:w="0" w:type="dxa"/>
+        <w:right w:w="108" w:type="dxa"/>
       </w:tblCellMar>
     </w:tblPr>
   </w:style>
-  <w:style w:type="table" w:styleId="Table3">
-    <w:basedOn w:val="TableNormal"/>
+  <w:style w:type="table" w:customStyle="1" w:styleId="15">
+    <w:name w:val="_Style 12"/>
+    <w:basedOn w:val="12"/>
+    <w:uiPriority w:val="0"/>
     <w:tblPr>
-      <w:tblStyleRowBandSize w:val="1"/>
-      <w:tblStyleColBandSize w:val="1"/>
       <w:tblCellMar>
-        <w:top w:w="0.0" w:type="dxa"/>
-        <w:left w:w="115.0" w:type="dxa"/>
-        <w:bottom w:w="0.0" w:type="dxa"/>
-        <w:right w:w="115.0" w:type="dxa"/>
+        <w:top w:w="0" w:type="dxa"/>
+        <w:left w:w="115" w:type="dxa"/>
+        <w:bottom w:w="0" w:type="dxa"/>
+        <w:right w:w="115" w:type="dxa"/>
       </w:tblCellMar>
     </w:tblPr>
   </w:style>
-  <w:style w:type="table" w:styleId="Table4">
-    <w:basedOn w:val="TableNormal"/>
+  <w:style w:type="table" w:customStyle="1" w:styleId="16">
+    <w:name w:val="_Style 13"/>
+    <w:basedOn w:val="12"/>
+    <w:uiPriority w:val="0"/>
     <w:pPr>
       <w:spacing w:after="0" w:line="240" w:lineRule="auto"/>
     </w:pPr>
@@ -1695,13 +2113,11 @@
       <w:szCs w:val="22"/>
     </w:rPr>
     <w:tblPr>
-      <w:tblStyleRowBandSize w:val="1"/>
-      <w:tblStyleColBandSize w:val="1"/>
       <w:tblCellMar>
-        <w:top w:w="0.0" w:type="dxa"/>
-        <w:left w:w="108.0" w:type="dxa"/>
-        <w:bottom w:w="0.0" w:type="dxa"/>
-        <w:right w:w="108.0" w:type="dxa"/>
+        <w:top w:w="0" w:type="dxa"/>
+        <w:left w:w="108" w:type="dxa"/>
+        <w:bottom w:w="0" w:type="dxa"/>
+        <w:right w:w="108" w:type="dxa"/>
       </w:tblCellMar>
     </w:tblPr>
   </w:style>
@@ -2024,6 +2440,5 @@
       </a:style>
     </a:lnDef>
   </a:objectDefaults>
-  <a:extraClrSchemeLst/>
 </a:theme>
 </file>
</xml_diff>